<commit_message>
updated logbook mapping methods
</commit_message>
<xml_diff>
--- a/wdfw/Methods text for mapping Washington Dungeness crab vertical lines using logbook data.docx
+++ b/wdfw/Methods text for mapping Washington Dungeness crab vertical lines using logbook data.docx
@@ -11,23 +11,60 @@
     <w:p>
       <w:r>
         <w:tab/>
-        <w:t>For the purposes of determining risk of entanglement for whales and turtles, we wish to quantify Dungeness crab fishing effort. The relevant metric for risk in this context is the density of vertical lines connecting crab traps to surface buoys. For their draft Conservation Plan, WDFW desired this information in 15-day intervals at as fine a spatial grain as possible.</w:t>
-      </w:r>
-    </w:p>
-    <w:p>
-      <w:r>
-        <w:tab/>
-        <w:t xml:space="preserve">Raw logbook data include the start and end locations of a ‘string’ of traps on the date they were set and the total number of traps used on each string. We analyzed these data in three steps. </w:t>
+        <w:t xml:space="preserve">For the purposes of determining risk of entanglement for whales and turtles, we wish to quantify </w:t>
+      </w:r>
+      <w:r>
+        <w:t xml:space="preserve">spatiotemporal variation in </w:t>
+      </w:r>
+      <w:r>
+        <w:t>Dungeness crab fishing effort. The relevant metric for risk in this context is the density of vertical lines connecting crab traps to surface buoys</w:t>
+      </w:r>
+      <w:r>
+        <w:t xml:space="preserve">, or </w:t>
+      </w:r>
+      <w:proofErr w:type="spellStart"/>
+      <w:r>
+        <w:t>tra</w:t>
+      </w:r>
+      <w:proofErr w:type="spellEnd"/>
+      <w:r>
+        <w:t xml:space="preserve"> density (traps km</w:t>
+      </w:r>
+      <w:r>
+        <w:rPr>
+          <w:vertAlign w:val="superscript"/>
+        </w:rPr>
+        <w:t>-2</w:t>
+      </w:r>
+      <w:r>
+        <w:t>).</w:t>
+      </w:r>
+      <w:r>
+        <w:t xml:space="preserve"> For their draft Conservation Plan, WDFW desired this information in 15-day intervals at as fine a spatial grain as possible.</w:t>
+      </w:r>
+      <w:r>
+        <w:t xml:space="preserve"> </w:t>
       </w:r>
     </w:p>
     <w:p>
       <w:pPr>
-        <w:pStyle w:val="ListParagraph"/>
-        <w:numPr>
-          <w:ilvl w:val="0"/>
-          <w:numId w:val="1"/>
-        </w:numPr>
+        <w:ind w:firstLine="360"/>
       </w:pPr>
+      <w:r>
+        <w:t xml:space="preserve">The most comprehensive source of information with which to estimate trap density is </w:t>
+      </w:r>
+      <w:r>
+        <w:t>logbook data</w:t>
+      </w:r>
+      <w:r>
+        <w:t>, which is required to be collected by all permitted participants in the crab fishery. Raw logbook data</w:t>
+      </w:r>
+      <w:r>
+        <w:t xml:space="preserve"> include the start and end locations of a ‘string’ of traps on the date they were set and the total number of traps used on each string. We analyzed these data in three steps.</w:t>
+      </w:r>
+      <w:r>
+        <w:t xml:space="preserve"> </w:t>
+      </w:r>
       <w:r>
         <w:t xml:space="preserve">First, we assigned traps to specific points along each string by assuming they were </w:t>
       </w:r>
@@ -66,73 +103,172 @@
       <w:r>
         <w:t xml:space="preserve">. </w:t>
       </w:r>
+      <w:r>
+        <w:t xml:space="preserve">Second, we </w:t>
+      </w:r>
+      <w:r>
+        <w:t>assign</w:t>
+      </w:r>
+      <w:r>
+        <w:t xml:space="preserve">ed </w:t>
+      </w:r>
+      <w:r>
+        <w:t>each trap to a cell</w:t>
+      </w:r>
+      <w:r>
+        <w:t xml:space="preserve"> on a custom-developed </w:t>
+      </w:r>
+      <w:r>
+        <w:t xml:space="preserve">5km x 5km </w:t>
+      </w:r>
+      <w:r>
+        <w:t xml:space="preserve">vector </w:t>
+      </w:r>
+      <w:r>
+        <w:t>grid</w:t>
+      </w:r>
+      <w:r>
+        <w:t xml:space="preserve">. </w:t>
+      </w:r>
     </w:p>
     <w:p>
       <w:pPr>
-        <w:pStyle w:val="ListParagraph"/>
-        <w:numPr>
-          <w:ilvl w:val="0"/>
-          <w:numId w:val="1"/>
-        </w:numPr>
+        <w:ind w:firstLine="360"/>
       </w:pPr>
       <w:r>
-        <w:t xml:space="preserve">Second, we </w:t>
-      </w:r>
-      <w:r>
-        <w:t>assign</w:t>
-      </w:r>
-      <w:r>
-        <w:t xml:space="preserve">ed </w:t>
-      </w:r>
-      <w:r>
-        <w:t>each trap to a 5k</w:t>
-      </w:r>
-      <w:r>
-        <w:t>m</w:t>
-      </w:r>
-      <w:r>
-        <w:t xml:space="preserve"> cell</w:t>
-      </w:r>
-      <w:r>
-        <w:t xml:space="preserve"> on a custom-developed vector </w:t>
-      </w:r>
-      <w:r>
-        <w:t>grid</w:t>
-      </w:r>
-      <w:r>
-        <w:t xml:space="preserve">. </w:t>
-      </w:r>
-    </w:p>
-    <w:p>
-      <w:pPr>
-        <w:pStyle w:val="ListParagraph"/>
-        <w:numPr>
-          <w:ilvl w:val="0"/>
-          <w:numId w:val="1"/>
-        </w:numPr>
-      </w:pPr>
-      <w:r>
-        <w:t>Third, we mapped the traps.</w:t>
-      </w:r>
-    </w:p>
-    <w:p>
-      <w:pPr>
-        <w:pStyle w:val="ListParagraph"/>
-        <w:numPr>
-          <w:ilvl w:val="1"/>
-          <w:numId w:val="1"/>
-        </w:numPr>
-      </w:pPr>
-      <w:r>
-        <w:t xml:space="preserve">How do we avoid double-counting traps? When we sum up traps within a grid cell across some period of days, we run the risk of counting traps more than once (because, as you know, the logbooks don't report the moving or removal of traps, AND the traps themselves are not individually-identifiable or labeled). SO, we have to decide how to summarize trap density. At </w:t>
-      </w:r>
-      <w:proofErr w:type="spellStart"/>
-      <w:r>
-        <w:t>Jameal's</w:t>
-      </w:r>
-      <w:proofErr w:type="spellEnd"/>
-      <w:r>
-        <w:t xml:space="preserve"> suggestion, what I've done thus far is apply an averaging approach. You'll see it in the notes in the R script. You don't have to do anything with it now, but I want to flag this calculation as an important one to return to.</w:t>
+        <w:t xml:space="preserve">In the third and final step, we </w:t>
+      </w:r>
+      <w:r>
+        <w:t xml:space="preserve">calculated the </w:t>
+      </w:r>
+      <w:r>
+        <w:t xml:space="preserve">time-averaged </w:t>
+      </w:r>
+      <w:r>
+        <w:t>density</w:t>
+      </w:r>
+      <w:r>
+        <w:t xml:space="preserve"> of traps in each cell during each 15-d interval</w:t>
+      </w:r>
+      <w:r>
+        <w:t>.</w:t>
+      </w:r>
+      <w:r>
+        <w:t xml:space="preserve"> The simplest approach</w:t>
+      </w:r>
+      <w:r>
+        <w:t xml:space="preserve"> to estimating trap density</w:t>
+      </w:r>
+      <w:r>
+        <w:t xml:space="preserve"> would be to sum the total number of traps in each grid cell across all sets, vessels, and days </w:t>
+      </w:r>
+      <w:r>
+        <w:t xml:space="preserve">during </w:t>
+      </w:r>
+      <w:r>
+        <w:t xml:space="preserve">each interval. However, because fishery participants are not required to </w:t>
+      </w:r>
+      <w:r>
+        <w:t>report the moving or removal of traps,</w:t>
+      </w:r>
+      <w:r>
+        <w:t xml:space="preserve"> and </w:t>
+      </w:r>
+      <w:r>
+        <w:t>traps themselves are not individually-identifiable or labeled</w:t>
+      </w:r>
+      <w:r>
+        <w:t xml:space="preserve"> in the l</w:t>
+      </w:r>
+      <w:r>
+        <w:t>ogbooks</w:t>
+      </w:r>
+      <w:r>
+        <w:t xml:space="preserve">, this simple summation could lead to double-counting of traps (e.g., </w:t>
+      </w:r>
+      <w:r>
+        <w:t xml:space="preserve">of </w:t>
+      </w:r>
+      <w:r>
+        <w:t>traps that were set at the beginning of the interval, retrieved to obtain catch, and then replaced in the same or different location).</w:t>
+      </w:r>
+      <w:r>
+        <w:t xml:space="preserve"> </w:t>
+      </w:r>
+      <w:r>
+        <w:t>To avoid double-counting, w</w:t>
+      </w:r>
+      <w:r>
+        <w:t xml:space="preserve">e </w:t>
+      </w:r>
+      <w:r>
+        <w:t xml:space="preserve">first </w:t>
+      </w:r>
+      <w:r>
+        <w:t>averaged</w:t>
+      </w:r>
+      <w:r>
+        <w:t xml:space="preserve"> </w:t>
+      </w:r>
+      <w:r>
+        <w:t xml:space="preserve">the number of traps </w:t>
+      </w:r>
+      <w:r>
+        <w:t>set in each grid</w:t>
+      </w:r>
+      <w:r>
+        <w:t xml:space="preserve"> cell </w:t>
+      </w:r>
+      <w:r>
+        <w:t xml:space="preserve">by each vessel </w:t>
+      </w:r>
+      <w:r>
+        <w:t>during each interval</w:t>
+      </w:r>
+      <w:r>
+        <w:t>, and then summed these mean trap densities across all vessels. We recognize that this approach could either over- or under-</w:t>
+      </w:r>
+      <w:r>
+        <w:t xml:space="preserve"> </w:t>
+      </w:r>
+      <w:r>
+        <w:t xml:space="preserve">estimate </w:t>
+      </w:r>
+      <w:r>
+        <w:t xml:space="preserve">trap density. Because it assumes that </w:t>
+      </w:r>
+      <w:r>
+        <w:t xml:space="preserve">each set provides an independent estimate of the number of </w:t>
+      </w:r>
+      <w:r>
+        <w:t>trap</w:t>
+      </w:r>
+      <w:r>
+        <w:t xml:space="preserve">s in a cell </w:t>
+      </w:r>
+      <w:r>
+        <w:t xml:space="preserve">during </w:t>
+      </w:r>
+      <w:r>
+        <w:t>the entire</w:t>
+      </w:r>
+      <w:r>
+        <w:t xml:space="preserve"> interval, </w:t>
+      </w:r>
+      <w:r>
+        <w:t>this approach</w:t>
+      </w:r>
+      <w:r>
+        <w:t xml:space="preserve"> could overestimate trap density if traps from a set early in the interval were removed for the remainder of the interval. Because there is no requirement to report sets that do not obtain catch, </w:t>
+      </w:r>
+      <w:r>
+        <w:t xml:space="preserve">this approach could also underestimate </w:t>
+      </w:r>
+      <w:r>
+        <w:t>trap</w:t>
+      </w:r>
+      <w:r>
+        <w:t xml:space="preserve"> density. However, we felt that the time-averaged trap density approach we employed was the best given the limitations inherent to the data.</w:t>
       </w:r>
     </w:p>
     <w:sectPr>

</xml_diff>

<commit_message>
Update Methods text for mapping Washington Dungeness crab vertical lines using logbook data.docx
Blake's edits to WDFW DCRB logbook geoprocessing steps.
</commit_message>
<xml_diff>
--- a/wdfw/Methods text for mapping Washington Dungeness crab vertical lines using logbook data.docx
+++ b/wdfw/Methods text for mapping Washington Dungeness crab vertical lines using logbook data.docx
@@ -9,26 +9,147 @@
     </w:p>
     <w:p/>
     <w:p>
-      <w:r>
-        <w:tab/>
-        <w:t xml:space="preserve">For the purposes of determining risk of entanglement for whales and turtles, we wish to quantify </w:t>
-      </w:r>
-      <w:r>
-        <w:t xml:space="preserve">spatiotemporal variation in </w:t>
-      </w:r>
-      <w:r>
-        <w:t>Dungeness crab fishing effort. The relevant metric for risk in this context is the density of vertical lines connecting crab traps to surface buoys</w:t>
+      <w:pPr>
+        <w:ind w:firstLine="360"/>
+        <w:pPrChange w:id="0" w:author="Blake Feist" w:date="2021-04-22T10:39:00Z">
+          <w:pPr/>
+        </w:pPrChange>
+      </w:pPr>
+      <w:del w:id="1" w:author="Blake Feist" w:date="2021-04-22T10:39:00Z">
+        <w:r>
+          <w:tab/>
+        </w:r>
+      </w:del>
+      <w:r>
+        <w:t>For the purposes of determining risk of entanglement for whales and turtles</w:t>
+      </w:r>
+      <w:ins w:id="2" w:author="Blake Feist" w:date="2021-04-22T10:33:00Z">
+        <w:r>
+          <w:t xml:space="preserve"> </w:t>
+        </w:r>
+        <w:r>
+          <w:t>resulting from Dungeness crab fishing activity off the coast of Washington State</w:t>
+        </w:r>
+      </w:ins>
+      <w:r>
+        <w:t xml:space="preserve">, we </w:t>
+      </w:r>
+      <w:del w:id="3" w:author="Blake Feist" w:date="2021-04-22T10:33:00Z">
+        <w:r>
+          <w:delText xml:space="preserve">wish </w:delText>
+        </w:r>
+      </w:del>
+      <w:ins w:id="4" w:author="Blake Feist" w:date="2021-04-22T10:33:00Z">
+        <w:r>
+          <w:t>will</w:t>
+        </w:r>
+      </w:ins>
+      <w:del w:id="5" w:author="Blake Feist" w:date="2021-04-22T10:34:00Z">
+        <w:r>
+          <w:delText>to</w:delText>
+        </w:r>
+      </w:del>
+      <w:r>
+        <w:t xml:space="preserve"> quantify </w:t>
+      </w:r>
+      <w:r>
+        <w:t>spatio</w:t>
+      </w:r>
+      <w:ins w:id="6" w:author="Blake Feist" w:date="2021-04-22T10:34:00Z">
+        <w:r>
+          <w:t>-</w:t>
+        </w:r>
+      </w:ins>
+      <w:r>
+        <w:t xml:space="preserve">temporal </w:t>
+      </w:r>
+      <w:ins w:id="7" w:author="Blake Feist" w:date="2021-04-22T10:34:00Z">
+        <w:r>
+          <w:t xml:space="preserve">patterns of </w:t>
+        </w:r>
+      </w:ins>
+      <w:del w:id="8" w:author="Blake Feist" w:date="2021-04-22T10:34:00Z">
+        <w:r>
+          <w:delText xml:space="preserve">variation in </w:delText>
+        </w:r>
+        <w:r>
+          <w:delText xml:space="preserve">Dungeness crab fishing </w:delText>
+        </w:r>
+      </w:del>
+      <w:r>
+        <w:t>effort</w:t>
+      </w:r>
+      <w:ins w:id="9" w:author="Blake Feist" w:date="2021-04-22T10:34:00Z">
+        <w:r>
+          <w:t xml:space="preserve"> </w:t>
+        </w:r>
+        <w:r>
+          <w:t>based on logbook data provided by the WDFW</w:t>
+        </w:r>
+      </w:ins>
+      <w:r>
+        <w:t xml:space="preserve">. The relevant metric for risk in this context is the density of vertical lines connecting crab </w:t>
+      </w:r>
+      <w:commentRangeStart w:id="10"/>
+      <w:del w:id="11" w:author="Blake Feist" w:date="2021-04-22T10:41:00Z">
+        <w:r>
+          <w:delText xml:space="preserve">traps </w:delText>
+        </w:r>
+      </w:del>
+      <w:ins w:id="12" w:author="Blake Feist" w:date="2021-04-22T10:41:00Z">
+        <w:r>
+          <w:t>pots</w:t>
+        </w:r>
+        <w:r>
+          <w:t xml:space="preserve"> </w:t>
+        </w:r>
+      </w:ins>
+      <w:commentRangeEnd w:id="10"/>
+      <w:ins w:id="13" w:author="Blake Feist" w:date="2021-04-22T10:48:00Z">
+        <w:r>
+          <w:rPr>
+            <w:rStyle w:val="CommentReference"/>
+          </w:rPr>
+          <w:commentReference w:id="10"/>
+        </w:r>
+      </w:ins>
+      <w:r>
+        <w:t>to surface buoys</w:t>
       </w:r>
       <w:r>
         <w:t xml:space="preserve">, or </w:t>
       </w:r>
-      <w:proofErr w:type="spellStart"/>
-      <w:r>
-        <w:t>tra</w:t>
-      </w:r>
-      <w:proofErr w:type="spellEnd"/>
-      <w:r>
-        <w:t xml:space="preserve"> density (traps km</w:t>
+      <w:del w:id="14" w:author="Blake Feist" w:date="2021-04-22T10:41:00Z">
+        <w:r>
+          <w:delText xml:space="preserve">tra </w:delText>
+        </w:r>
+      </w:del>
+      <w:ins w:id="15" w:author="Blake Feist" w:date="2021-04-22T10:41:00Z">
+        <w:r>
+          <w:t>pot</w:t>
+        </w:r>
+        <w:r>
+          <w:t xml:space="preserve"> </w:t>
+        </w:r>
+      </w:ins>
+      <w:r>
+        <w:t>density (</w:t>
+      </w:r>
+      <w:del w:id="16" w:author="Blake Feist" w:date="2021-04-22T10:41:00Z">
+        <w:r>
+          <w:delText xml:space="preserve">traps </w:delText>
+        </w:r>
+      </w:del>
+      <w:ins w:id="17" w:author="Blake Feist" w:date="2021-04-22T10:41:00Z">
+        <w:r>
+          <w:t>pots</w:t>
+        </w:r>
+        <w:r>
+          <w:t xml:space="preserve"> </w:t>
+        </w:r>
+      </w:ins>
+      <w:r>
+        <w:t>km</w:t>
       </w:r>
       <w:r>
         <w:rPr>
@@ -51,82 +172,462 @@
         <w:ind w:firstLine="360"/>
       </w:pPr>
       <w:r>
-        <w:t xml:space="preserve">The most comprehensive source of information with which to estimate trap density is </w:t>
+        <w:t xml:space="preserve">The most comprehensive source of information with which to estimate </w:t>
+      </w:r>
+      <w:del w:id="18" w:author="Blake Feist" w:date="2021-04-22T10:47:00Z">
+        <w:r>
+          <w:delText xml:space="preserve">trap </w:delText>
+        </w:r>
+      </w:del>
+      <w:ins w:id="19" w:author="Blake Feist" w:date="2021-04-22T10:47:00Z">
+        <w:r>
+          <w:t>pot</w:t>
+        </w:r>
+        <w:r>
+          <w:t xml:space="preserve"> </w:t>
+        </w:r>
+      </w:ins>
+      <w:r>
+        <w:t xml:space="preserve">density is </w:t>
       </w:r>
       <w:r>
         <w:t>logbook data</w:t>
       </w:r>
       <w:r>
-        <w:t>, which is required to be collected by all permitted participants in the crab fishery. Raw logbook data</w:t>
-      </w:r>
-      <w:r>
-        <w:t xml:space="preserve"> include the start and end locations of a ‘string’ of traps on the date they were set and the total number of traps used on each string. We analyzed these data in three steps.</w:t>
+        <w:t xml:space="preserve">, which </w:t>
+      </w:r>
+      <w:ins w:id="20" w:author="Blake Feist" w:date="2021-04-22T10:35:00Z">
+        <w:r>
+          <w:t>must be</w:t>
+        </w:r>
+        <w:r>
+          <w:t xml:space="preserve"> </w:t>
+        </w:r>
+        <w:r>
+          <w:t xml:space="preserve">reported </w:t>
+        </w:r>
+      </w:ins>
+      <w:del w:id="21" w:author="Blake Feist" w:date="2021-04-22T10:35:00Z">
+        <w:r>
+          <w:delText xml:space="preserve">is required to be collected </w:delText>
+        </w:r>
+      </w:del>
+      <w:r>
+        <w:t>by all permitted participants in the crab fishery. Raw logbook data</w:t>
+      </w:r>
+      <w:r>
+        <w:t xml:space="preserve"> include the start and end locations of a ‘string’ of </w:t>
+      </w:r>
+      <w:del w:id="22" w:author="Blake Feist" w:date="2021-04-22T10:47:00Z">
+        <w:r>
+          <w:delText xml:space="preserve">traps </w:delText>
+        </w:r>
+      </w:del>
+      <w:ins w:id="23" w:author="Blake Feist" w:date="2021-04-22T10:47:00Z">
+        <w:r>
+          <w:t>pots</w:t>
+        </w:r>
+        <w:r>
+          <w:t xml:space="preserve"> </w:t>
+        </w:r>
+      </w:ins>
+      <w:r>
+        <w:t xml:space="preserve">on the date they were set and the total number of </w:t>
+      </w:r>
+      <w:del w:id="24" w:author="Blake Feist" w:date="2021-04-22T10:47:00Z">
+        <w:r>
+          <w:delText xml:space="preserve">traps </w:delText>
+        </w:r>
+      </w:del>
+      <w:ins w:id="25" w:author="Blake Feist" w:date="2021-04-22T10:47:00Z">
+        <w:r>
+          <w:t>pots</w:t>
+        </w:r>
+        <w:r>
+          <w:t xml:space="preserve"> </w:t>
+        </w:r>
+      </w:ins>
+      <w:r>
+        <w:t xml:space="preserve">used on each </w:t>
+      </w:r>
+      <w:ins w:id="26" w:author="Blake Feist" w:date="2021-04-22T10:35:00Z">
+        <w:r>
+          <w:t xml:space="preserve">of these </w:t>
+        </w:r>
+      </w:ins>
+      <w:r>
+        <w:t>string</w:t>
+      </w:r>
+      <w:ins w:id="27" w:author="Blake Feist" w:date="2021-04-22T10:35:00Z">
+        <w:r>
+          <w:t>s</w:t>
+        </w:r>
+      </w:ins>
+      <w:r>
+        <w:t>. We analyzed these data in three steps.</w:t>
       </w:r>
       <w:r>
         <w:t xml:space="preserve"> </w:t>
       </w:r>
       <w:r>
-        <w:t xml:space="preserve">First, we assigned traps to specific points along each string by assuming they were </w:t>
-      </w:r>
-      <w:r>
-        <w:t xml:space="preserve">evenly spaced along </w:t>
-      </w:r>
-      <w:r>
-        <w:t>a</w:t>
-      </w:r>
-      <w:r>
-        <w:t xml:space="preserve"> line</w:t>
-      </w:r>
-      <w:r>
-        <w:t xml:space="preserve"> defined by the start and end points of each string. Using </w:t>
-      </w:r>
-      <w:r>
-        <w:t xml:space="preserve">NGDC composite bathymetry to provide a depth for each </w:t>
-      </w:r>
-      <w:r>
-        <w:t>point, we excluded any</w:t>
-      </w:r>
-      <w:r>
-        <w:t xml:space="preserve"> traps </w:t>
-      </w:r>
-      <w:commentRangeStart w:id="0"/>
-      <w:r>
-        <w:t>on land (depth&gt;0) or in greater than 100m water</w:t>
-      </w:r>
-      <w:commentRangeEnd w:id="0"/>
+        <w:t xml:space="preserve">First, </w:t>
+      </w:r>
+      <w:ins w:id="28" w:author="Blake Feist" w:date="2021-04-22T10:52:00Z">
+        <w:r>
+          <w:t xml:space="preserve">we </w:t>
+        </w:r>
+      </w:ins>
+      <w:ins w:id="29" w:author="Blake Feist" w:date="2021-04-22T10:50:00Z">
+        <w:r>
+          <w:t xml:space="preserve">converted the </w:t>
+        </w:r>
+      </w:ins>
+      <w:ins w:id="30" w:author="Blake Feist" w:date="2021-04-22T10:51:00Z">
+        <w:r>
+          <w:t>start</w:t>
+        </w:r>
+      </w:ins>
+      <w:ins w:id="31" w:author="Blake Feist" w:date="2021-04-22T10:50:00Z">
+        <w:r>
+          <w:t xml:space="preserve"> and end </w:t>
+        </w:r>
+      </w:ins>
+      <w:ins w:id="32" w:author="Blake Feist" w:date="2021-04-22T10:51:00Z">
+        <w:r>
+          <w:t>geocoordinates for each string into line features</w:t>
+        </w:r>
+      </w:ins>
+      <w:del w:id="33" w:author="Blake Feist" w:date="2021-04-22T10:51:00Z">
+        <w:r>
+          <w:delText xml:space="preserve">we assigned </w:delText>
+        </w:r>
+      </w:del>
+      <w:del w:id="34" w:author="Blake Feist" w:date="2021-04-22T10:47:00Z">
+        <w:r>
+          <w:delText xml:space="preserve">traps </w:delText>
+        </w:r>
+      </w:del>
+      <w:del w:id="35" w:author="Blake Feist" w:date="2021-04-22T10:51:00Z">
+        <w:r>
+          <w:delText xml:space="preserve">to specific points along each string by assuming they were </w:delText>
+        </w:r>
+        <w:r>
+          <w:delText xml:space="preserve">evenly spaced along </w:delText>
+        </w:r>
+        <w:r>
+          <w:delText>a</w:delText>
+        </w:r>
+        <w:r>
+          <w:delText xml:space="preserve"> line</w:delText>
+        </w:r>
+        <w:r>
+          <w:delText xml:space="preserve"> defined by the start and end points of each string</w:delText>
+        </w:r>
+      </w:del>
+      <w:r>
+        <w:t xml:space="preserve">. </w:t>
+      </w:r>
+      <w:ins w:id="36" w:author="Blake Feist" w:date="2021-04-22T10:35:00Z">
+        <w:r>
+          <w:t xml:space="preserve">We then overlaid these </w:t>
+        </w:r>
+      </w:ins>
+      <w:ins w:id="37" w:author="Blake Feist" w:date="2021-04-22T10:52:00Z">
+        <w:r>
+          <w:t>line features</w:t>
+        </w:r>
+      </w:ins>
+      <w:ins w:id="38" w:author="Blake Feist" w:date="2021-04-22T10:35:00Z">
+        <w:r>
+          <w:t xml:space="preserve"> with a </w:t>
+        </w:r>
+      </w:ins>
+      <w:del w:id="39" w:author="Blake Feist" w:date="2021-04-22T10:35:00Z">
+        <w:r>
+          <w:delText xml:space="preserve">Using NGDC </w:delText>
+        </w:r>
+      </w:del>
+      <w:r>
+        <w:t xml:space="preserve">composite bathymetry </w:t>
+      </w:r>
+      <w:ins w:id="40" w:author="Blake Feist" w:date="2021-04-22T10:35:00Z">
+        <w:r>
+          <w:t xml:space="preserve">grid </w:t>
+        </w:r>
+      </w:ins>
+      <w:ins w:id="41" w:author="Blake Feist" w:date="2021-04-22T10:36:00Z">
+        <w:r>
+          <w:t xml:space="preserve">developed by Feist et al. (2021) </w:t>
+        </w:r>
+      </w:ins>
+      <w:r>
+        <w:t xml:space="preserve">to </w:t>
+      </w:r>
+      <w:del w:id="42" w:author="Blake Feist" w:date="2021-04-22T10:36:00Z">
+        <w:r>
+          <w:delText xml:space="preserve">provide </w:delText>
+        </w:r>
+      </w:del>
+      <w:ins w:id="43" w:author="Blake Feist" w:date="2021-04-22T10:36:00Z">
+        <w:r>
+          <w:t>assign</w:t>
+        </w:r>
+        <w:r>
+          <w:t xml:space="preserve"> </w:t>
+        </w:r>
+      </w:ins>
+      <w:r>
+        <w:t xml:space="preserve">a depth </w:t>
+      </w:r>
+      <w:del w:id="44" w:author="Blake Feist" w:date="2021-04-22T10:36:00Z">
+        <w:r>
+          <w:delText xml:space="preserve">for </w:delText>
+        </w:r>
+      </w:del>
+      <w:ins w:id="45" w:author="Blake Feist" w:date="2021-04-22T10:36:00Z">
+        <w:r>
+          <w:t>to</w:t>
+        </w:r>
+        <w:r>
+          <w:t xml:space="preserve"> </w:t>
+        </w:r>
+      </w:ins>
+      <w:ins w:id="46" w:author="Blake Feist" w:date="2021-04-22T10:54:00Z">
+        <w:r>
+          <w:t>the start and end points of each string</w:t>
+        </w:r>
+      </w:ins>
+      <w:del w:id="47" w:author="Blake Feist" w:date="2021-04-22T10:54:00Z">
+        <w:r>
+          <w:delText>each point</w:delText>
+        </w:r>
+      </w:del>
+      <w:ins w:id="48" w:author="Blake Feist" w:date="2021-04-22T10:36:00Z">
+        <w:r>
+          <w:t xml:space="preserve">. </w:t>
+        </w:r>
+        <w:r>
+          <w:t>Strings that were completely or partially</w:t>
+        </w:r>
+      </w:ins>
+      <w:del w:id="49" w:author="Blake Feist" w:date="2021-04-22T10:36:00Z">
+        <w:r>
+          <w:delText>, we</w:delText>
+        </w:r>
+      </w:del>
+      <w:r>
+        <w:t xml:space="preserve"> </w:t>
+      </w:r>
+      <w:del w:id="50" w:author="Blake Feist" w:date="2021-04-22T10:36:00Z">
+        <w:r>
+          <w:delText>excluded any</w:delText>
+        </w:r>
+        <w:r>
+          <w:delText xml:space="preserve"> traps </w:delText>
+        </w:r>
+      </w:del>
+      <w:commentRangeStart w:id="51"/>
+      <w:r>
+        <w:t>on land (depth</w:t>
+      </w:r>
+      <w:ins w:id="52" w:author="Blake Feist" w:date="2021-04-22T10:36:00Z">
+        <w:r>
+          <w:t xml:space="preserve"> </w:t>
+        </w:r>
+      </w:ins>
+      <w:r>
+        <w:t>&gt;0</w:t>
+      </w:r>
+      <w:ins w:id="53" w:author="Blake Feist" w:date="2021-04-22T10:36:00Z">
+        <w:r>
+          <w:t>m</w:t>
+        </w:r>
+      </w:ins>
+      <w:r>
+        <w:t xml:space="preserve">) </w:t>
+      </w:r>
+      <w:del w:id="54" w:author="Blake Feist" w:date="2021-04-22T10:37:00Z">
+        <w:r>
+          <w:delText xml:space="preserve">or </w:delText>
+        </w:r>
+      </w:del>
+      <w:ins w:id="55" w:author="Blake Feist" w:date="2021-04-22T10:37:00Z">
+        <w:r>
+          <w:t xml:space="preserve">were </w:t>
+        </w:r>
+        <w:r>
+          <w:t>excluded</w:t>
+        </w:r>
+        <w:r>
+          <w:t xml:space="preserve">, </w:t>
+        </w:r>
+        <w:r>
+          <w:t>as were those occurring fully in depths</w:t>
+        </w:r>
+        <w:r>
+          <w:t xml:space="preserve"> </w:t>
+        </w:r>
+      </w:ins>
+      <w:del w:id="56" w:author="Blake Feist" w:date="2021-04-22T10:37:00Z">
+        <w:r>
+          <w:delText xml:space="preserve">in </w:delText>
+        </w:r>
+      </w:del>
+      <w:r>
+        <w:t xml:space="preserve">greater than </w:t>
+      </w:r>
+      <w:ins w:id="57" w:author="Blake Feist" w:date="2021-04-22T10:37:00Z">
+        <w:r>
+          <w:t>2</w:t>
+        </w:r>
+      </w:ins>
+      <w:del w:id="58" w:author="Blake Feist" w:date="2021-04-22T10:37:00Z">
+        <w:r>
+          <w:delText>1</w:delText>
+        </w:r>
+      </w:del>
+      <w:r>
+        <w:t>00m</w:t>
+      </w:r>
+      <w:del w:id="59" w:author="Blake Feist" w:date="2021-04-22T10:58:00Z">
+        <w:r>
+          <w:delText xml:space="preserve"> water</w:delText>
+        </w:r>
+        <w:commentRangeEnd w:id="51"/>
+        <w:r>
+          <w:rPr>
+            <w:rStyle w:val="CommentReference"/>
+          </w:rPr>
+          <w:commentReference w:id="51"/>
+        </w:r>
+      </w:del>
+      <w:r>
+        <w:t xml:space="preserve">. </w:t>
+      </w:r>
+      <w:commentRangeStart w:id="60"/>
+      <w:r>
+        <w:t xml:space="preserve">Second, </w:t>
+      </w:r>
+      <w:del w:id="61" w:author="Blake Feist" w:date="2021-04-22T10:52:00Z">
+        <w:r>
+          <w:delText xml:space="preserve">we </w:delText>
+        </w:r>
+      </w:del>
+      <w:ins w:id="62" w:author="Blake Feist" w:date="2021-04-22T10:52:00Z">
+        <w:r>
+          <w:t xml:space="preserve">we </w:t>
+        </w:r>
+      </w:ins>
+      <w:ins w:id="63" w:author="Blake Feist" w:date="2021-04-22T10:55:00Z">
+        <w:r>
+          <w:t xml:space="preserve">used the corresponding pot count </w:t>
+        </w:r>
+      </w:ins>
+      <w:ins w:id="64" w:author="Blake Feist" w:date="2021-04-22T10:56:00Z">
+        <w:r>
+          <w:t>for</w:t>
+        </w:r>
+      </w:ins>
+      <w:ins w:id="65" w:author="Blake Feist" w:date="2021-04-22T10:55:00Z">
+        <w:r>
+          <w:t xml:space="preserve"> </w:t>
+        </w:r>
+        <w:proofErr w:type="spellStart"/>
+        <w:r>
+          <w:t>each</w:t>
+        </w:r>
+        <w:proofErr w:type="spellEnd"/>
+        <w:r>
+          <w:t xml:space="preserve"> string to generate </w:t>
+        </w:r>
+      </w:ins>
+      <w:ins w:id="66" w:author="Blake Feist" w:date="2021-04-22T10:56:00Z">
+        <w:r>
+          <w:t xml:space="preserve">evenly spaced </w:t>
+        </w:r>
+      </w:ins>
+      <w:ins w:id="67" w:author="Blake Feist" w:date="2021-04-22T10:55:00Z">
+        <w:r>
+          <w:t xml:space="preserve">points along that string that represent individual pots. </w:t>
+        </w:r>
+      </w:ins>
+      <w:ins w:id="68" w:author="Blake Feist" w:date="2021-04-22T10:57:00Z">
+        <w:r>
+          <w:t xml:space="preserve">These individual pot point features were then </w:t>
+        </w:r>
+      </w:ins>
+      <w:del w:id="69" w:author="Blake Feist" w:date="2021-04-22T10:40:00Z">
+        <w:r>
+          <w:delText>assign</w:delText>
+        </w:r>
+        <w:r>
+          <w:delText xml:space="preserve">ed </w:delText>
+        </w:r>
+      </w:del>
+      <w:ins w:id="70" w:author="Blake Feist" w:date="2021-04-22T10:57:00Z">
+        <w:r>
+          <w:t>o</w:t>
+        </w:r>
+      </w:ins>
+      <w:ins w:id="71" w:author="Blake Feist" w:date="2021-04-22T10:40:00Z">
+        <w:r>
+          <w:t xml:space="preserve">verlaid </w:t>
+        </w:r>
+      </w:ins>
+      <w:del w:id="72" w:author="Blake Feist" w:date="2021-04-22T10:41:00Z">
+        <w:r>
+          <w:delText>each trap to a cell</w:delText>
+        </w:r>
+      </w:del>
+      <w:del w:id="73" w:author="Blake Feist" w:date="2021-04-22T10:57:00Z">
+        <w:r>
+          <w:delText xml:space="preserve"> </w:delText>
+        </w:r>
+      </w:del>
+      <w:r>
+        <w:t xml:space="preserve">on a </w:t>
+      </w:r>
+      <w:del w:id="74" w:author="Blake Feist" w:date="2021-04-22T10:39:00Z">
+        <w:r>
+          <w:delText xml:space="preserve">custom-developed </w:delText>
+        </w:r>
+      </w:del>
+      <w:r>
+        <w:t>5</w:t>
+      </w:r>
+      <w:del w:id="75" w:author="Blake Feist" w:date="2021-04-22T10:39:00Z">
+        <w:r>
+          <w:delText>km</w:delText>
+        </w:r>
+      </w:del>
+      <w:r>
+        <w:t xml:space="preserve"> x 5km </w:t>
+      </w:r>
+      <w:ins w:id="76" w:author="Blake Feist" w:date="2021-04-22T10:40:00Z">
+        <w:r>
+          <w:t xml:space="preserve">regular </w:t>
+        </w:r>
+      </w:ins>
+      <w:del w:id="77" w:author="Blake Feist" w:date="2021-04-22T10:40:00Z">
+        <w:r>
+          <w:delText xml:space="preserve">vector </w:delText>
+        </w:r>
+      </w:del>
+      <w:r>
+        <w:t>grid</w:t>
+      </w:r>
+      <w:commentRangeEnd w:id="60"/>
       <w:r>
         <w:rPr>
           <w:rStyle w:val="CommentReference"/>
         </w:rPr>
-        <w:commentReference w:id="0"/>
-      </w:r>
-      <w:r>
-        <w:t xml:space="preserve">. </w:t>
-      </w:r>
-      <w:r>
-        <w:t xml:space="preserve">Second, we </w:t>
-      </w:r>
-      <w:r>
-        <w:t>assign</w:t>
-      </w:r>
-      <w:r>
-        <w:t xml:space="preserve">ed </w:t>
-      </w:r>
-      <w:r>
-        <w:t>each trap to a cell</w:t>
-      </w:r>
-      <w:r>
-        <w:t xml:space="preserve"> on a custom-developed </w:t>
-      </w:r>
-      <w:r>
-        <w:t xml:space="preserve">5km x 5km </w:t>
-      </w:r>
-      <w:r>
-        <w:t xml:space="preserve">vector </w:t>
-      </w:r>
-      <w:r>
-        <w:t>grid</w:t>
-      </w:r>
+        <w:commentReference w:id="60"/>
+      </w:r>
+      <w:ins w:id="78" w:author="Blake Feist" w:date="2021-04-22T10:59:00Z">
+        <w:r>
+          <w:t xml:space="preserve"> to generate 2D maps of crab fishing effort over time</w:t>
+        </w:r>
+      </w:ins>
       <w:r>
         <w:t xml:space="preserve">. </w:t>
       </w:r>
@@ -148,34 +649,124 @@
         <w:t>density</w:t>
       </w:r>
       <w:r>
-        <w:t xml:space="preserve"> of traps in each cell during each 15-d interval</w:t>
+        <w:t xml:space="preserve"> of </w:t>
+      </w:r>
+      <w:del w:id="79" w:author="Blake Feist" w:date="2021-04-22T10:47:00Z">
+        <w:r>
+          <w:delText xml:space="preserve">traps </w:delText>
+        </w:r>
+      </w:del>
+      <w:ins w:id="80" w:author="Blake Feist" w:date="2021-04-22T10:47:00Z">
+        <w:r>
+          <w:t>pots</w:t>
+        </w:r>
+        <w:r>
+          <w:t xml:space="preserve"> </w:t>
+        </w:r>
+      </w:ins>
+      <w:r>
+        <w:t>in each cell during each 15-d interval</w:t>
       </w:r>
       <w:r>
         <w:t>.</w:t>
       </w:r>
       <w:r>
-        <w:t xml:space="preserve"> The simplest approach</w:t>
-      </w:r>
-      <w:r>
-        <w:t xml:space="preserve"> to estimating trap density</w:t>
-      </w:r>
-      <w:r>
-        <w:t xml:space="preserve"> would be to sum the total number of traps in each grid cell across all sets, vessels, and days </w:t>
+        <w:t xml:space="preserve"> </w:t>
+      </w:r>
+      <w:commentRangeStart w:id="81"/>
+      <w:r>
+        <w:t>The simplest approach</w:t>
+      </w:r>
+      <w:r>
+        <w:t xml:space="preserve"> to estimating </w:t>
+      </w:r>
+      <w:del w:id="82" w:author="Blake Feist" w:date="2021-04-22T10:47:00Z">
+        <w:r>
+          <w:delText xml:space="preserve">trap </w:delText>
+        </w:r>
+      </w:del>
+      <w:ins w:id="83" w:author="Blake Feist" w:date="2021-04-22T10:47:00Z">
+        <w:r>
+          <w:t>pot</w:t>
+        </w:r>
+        <w:r>
+          <w:t xml:space="preserve"> </w:t>
+        </w:r>
+      </w:ins>
+      <w:r>
+        <w:t>density</w:t>
+      </w:r>
+      <w:r>
+        <w:t xml:space="preserve"> would be to sum the total number of </w:t>
+      </w:r>
+      <w:del w:id="84" w:author="Blake Feist" w:date="2021-04-22T10:47:00Z">
+        <w:r>
+          <w:delText xml:space="preserve">traps </w:delText>
+        </w:r>
+      </w:del>
+      <w:ins w:id="85" w:author="Blake Feist" w:date="2021-04-22T10:47:00Z">
+        <w:r>
+          <w:t>pots</w:t>
+        </w:r>
+        <w:r>
+          <w:t xml:space="preserve"> </w:t>
+        </w:r>
+      </w:ins>
+      <w:r>
+        <w:t xml:space="preserve">in each grid cell across all sets, vessels, and days </w:t>
       </w:r>
       <w:r>
         <w:t xml:space="preserve">during </w:t>
       </w:r>
       <w:r>
-        <w:t xml:space="preserve">each interval. However, because fishery participants are not required to </w:t>
-      </w:r>
-      <w:r>
-        <w:t>report the moving or removal of traps,</w:t>
+        <w:t>each interval</w:t>
+      </w:r>
+      <w:commentRangeEnd w:id="81"/>
+      <w:r>
+        <w:rPr>
+          <w:rStyle w:val="CommentReference"/>
+        </w:rPr>
+        <w:commentReference w:id="81"/>
+      </w:r>
+      <w:r>
+        <w:t xml:space="preserve">. However, because fishery participants are not required to </w:t>
+      </w:r>
+      <w:r>
+        <w:t xml:space="preserve">report the moving or removal of </w:t>
+      </w:r>
+      <w:del w:id="86" w:author="Blake Feist" w:date="2021-04-22T10:47:00Z">
+        <w:r>
+          <w:delText>traps</w:delText>
+        </w:r>
+      </w:del>
+      <w:ins w:id="87" w:author="Blake Feist" w:date="2021-04-22T10:47:00Z">
+        <w:r>
+          <w:t>pots</w:t>
+        </w:r>
+      </w:ins>
+      <w:r>
+        <w:t>,</w:t>
       </w:r>
       <w:r>
         <w:t xml:space="preserve"> and </w:t>
       </w:r>
-      <w:r>
-        <w:t>traps themselves are not individually-identifiable or labeled</w:t>
+      <w:ins w:id="88" w:author="Blake Feist" w:date="2021-04-22T10:47:00Z">
+        <w:r>
+          <w:t>pots</w:t>
+        </w:r>
+      </w:ins>
+      <w:ins w:id="89" w:author="Blake Feist" w:date="2021-04-22T10:59:00Z">
+        <w:r>
+          <w:t xml:space="preserve"> </w:t>
+        </w:r>
+      </w:ins>
+      <w:del w:id="90" w:author="Blake Feist" w:date="2021-04-22T10:47:00Z">
+        <w:r>
+          <w:delText xml:space="preserve">traps </w:delText>
+        </w:r>
+      </w:del>
+      <w:r>
+        <w:t>themselves are not individually-identifiable or labeled</w:t>
       </w:r>
       <w:r>
         <w:t xml:space="preserve"> in the l</w:t>
@@ -184,22 +775,48 @@
         <w:t>ogbooks</w:t>
       </w:r>
       <w:r>
-        <w:t xml:space="preserve">, this simple summation could lead to double-counting of traps (e.g., </w:t>
+        <w:t xml:space="preserve">, this simple summation could lead to double-counting of </w:t>
+      </w:r>
+      <w:ins w:id="91" w:author="Blake Feist" w:date="2021-04-22T10:48:00Z">
+        <w:r>
+          <w:t>pots</w:t>
+        </w:r>
+        <w:r>
+          <w:t xml:space="preserve"> </w:t>
+        </w:r>
+      </w:ins>
+      <w:del w:id="92" w:author="Blake Feist" w:date="2021-04-22T10:48:00Z">
+        <w:r>
+          <w:delText xml:space="preserve">traps </w:delText>
+        </w:r>
+      </w:del>
+      <w:r>
+        <w:t xml:space="preserve">(e.g., </w:t>
       </w:r>
       <w:r>
         <w:t xml:space="preserve">of </w:t>
       </w:r>
-      <w:r>
-        <w:t>traps that were set at the beginning of the interval, retrieved to obtain catch, and then replaced in the same or different location).</w:t>
+      <w:ins w:id="93" w:author="Blake Feist" w:date="2021-04-22T10:48:00Z">
+        <w:r>
+          <w:t>pots</w:t>
+        </w:r>
+        <w:r>
+          <w:t xml:space="preserve"> </w:t>
+        </w:r>
+      </w:ins>
+      <w:del w:id="94" w:author="Blake Feist" w:date="2021-04-22T10:48:00Z">
+        <w:r>
+          <w:delText xml:space="preserve">traps </w:delText>
+        </w:r>
+      </w:del>
+      <w:r>
+        <w:t>that were set at the beginning of the interval, retrieved to obtain catch, and then replaced in the same or different location).</w:t>
       </w:r>
       <w:r>
         <w:t xml:space="preserve"> </w:t>
       </w:r>
       <w:r>
-        <w:t>To avoid double-counting, w</w:t>
-      </w:r>
-      <w:r>
-        <w:t xml:space="preserve">e </w:t>
+        <w:t xml:space="preserve">To avoid double-counting, we </w:t>
       </w:r>
       <w:r>
         <w:t xml:space="preserve">first </w:t>
@@ -208,43 +825,83 @@
         <w:t>averaged</w:t>
       </w:r>
       <w:r>
+        <w:t xml:space="preserve"> the number of </w:t>
+      </w:r>
+      <w:ins w:id="95" w:author="Blake Feist" w:date="2021-04-22T10:48:00Z">
+        <w:r>
+          <w:t>pots</w:t>
+        </w:r>
+        <w:r>
+          <w:t xml:space="preserve"> </w:t>
+        </w:r>
+      </w:ins>
+      <w:del w:id="96" w:author="Blake Feist" w:date="2021-04-22T10:48:00Z">
+        <w:r>
+          <w:delText xml:space="preserve">traps </w:delText>
+        </w:r>
+      </w:del>
+      <w:r>
+        <w:t xml:space="preserve">set in each grid cell by each vessel </w:t>
+      </w:r>
+      <w:r>
+        <w:t>during each interval</w:t>
+      </w:r>
+      <w:r>
+        <w:t xml:space="preserve">, and then summed these mean </w:t>
+      </w:r>
+      <w:ins w:id="97" w:author="Blake Feist" w:date="2021-04-22T10:48:00Z">
+        <w:r>
+          <w:t xml:space="preserve">pot </w:t>
+        </w:r>
+      </w:ins>
+      <w:del w:id="98" w:author="Blake Feist" w:date="2021-04-22T10:48:00Z">
+        <w:r>
+          <w:delText xml:space="preserve">trap </w:delText>
+        </w:r>
+      </w:del>
+      <w:r>
+        <w:t>densities across all vessels. We recognize that this approach could either over- or under-</w:t>
+      </w:r>
+      <w:r>
         <w:t xml:space="preserve"> </w:t>
       </w:r>
       <w:r>
-        <w:t xml:space="preserve">the number of traps </w:t>
-      </w:r>
-      <w:r>
-        <w:t>set in each grid</w:t>
-      </w:r>
-      <w:r>
-        <w:t xml:space="preserve"> cell </w:t>
-      </w:r>
-      <w:r>
-        <w:t xml:space="preserve">by each vessel </w:t>
-      </w:r>
-      <w:r>
-        <w:t>during each interval</w:t>
-      </w:r>
-      <w:r>
-        <w:t>, and then summed these mean trap densities across all vessels. We recognize that this approach could either over- or under-</w:t>
-      </w:r>
-      <w:r>
-        <w:t xml:space="preserve"> </w:t>
-      </w:r>
-      <w:r>
         <w:t xml:space="preserve">estimate </w:t>
       </w:r>
-      <w:r>
-        <w:t xml:space="preserve">trap density. Because it assumes that </w:t>
+      <w:del w:id="99" w:author="Blake Feist" w:date="2021-04-22T10:48:00Z">
+        <w:r>
+          <w:delText xml:space="preserve">trap </w:delText>
+        </w:r>
+      </w:del>
+      <w:ins w:id="100" w:author="Blake Feist" w:date="2021-04-22T10:48:00Z">
+        <w:r>
+          <w:t>pot</w:t>
+        </w:r>
+        <w:r>
+          <w:t xml:space="preserve"> </w:t>
+        </w:r>
+      </w:ins>
+      <w:r>
+        <w:t xml:space="preserve">density. Because it assumes that </w:t>
       </w:r>
       <w:r>
         <w:t xml:space="preserve">each set provides an independent estimate of the number of </w:t>
       </w:r>
-      <w:r>
-        <w:t>trap</w:t>
-      </w:r>
-      <w:r>
-        <w:t xml:space="preserve">s in a cell </w:t>
+      <w:ins w:id="101" w:author="Blake Feist" w:date="2021-04-22T10:48:00Z">
+        <w:r>
+          <w:t xml:space="preserve">pots </w:t>
+        </w:r>
+      </w:ins>
+      <w:del w:id="102" w:author="Blake Feist" w:date="2021-04-22T10:48:00Z">
+        <w:r>
+          <w:delText>trap</w:delText>
+        </w:r>
+        <w:r>
+          <w:delText xml:space="preserve">s </w:delText>
+        </w:r>
+      </w:del>
+      <w:r>
+        <w:t xml:space="preserve">in a cell </w:t>
       </w:r>
       <w:r>
         <w:t xml:space="preserve">during </w:t>
@@ -259,16 +916,74 @@
         <w:t>this approach</w:t>
       </w:r>
       <w:r>
-        <w:t xml:space="preserve"> could overestimate trap density if traps from a set early in the interval were removed for the remainder of the interval. Because there is no requirement to report sets that do not obtain catch, </w:t>
+        <w:t xml:space="preserve"> could overestimate </w:t>
+      </w:r>
+      <w:del w:id="103" w:author="Blake Feist" w:date="2021-04-22T10:48:00Z">
+        <w:r>
+          <w:delText xml:space="preserve">trap </w:delText>
+        </w:r>
+      </w:del>
+      <w:ins w:id="104" w:author="Blake Feist" w:date="2021-04-22T10:48:00Z">
+        <w:r>
+          <w:t>pot</w:t>
+        </w:r>
+        <w:r>
+          <w:t xml:space="preserve"> </w:t>
+        </w:r>
+      </w:ins>
+      <w:r>
+        <w:t xml:space="preserve">density if </w:t>
+      </w:r>
+      <w:ins w:id="105" w:author="Blake Feist" w:date="2021-04-22T10:48:00Z">
+        <w:r>
+          <w:t xml:space="preserve">pots </w:t>
+        </w:r>
+      </w:ins>
+      <w:del w:id="106" w:author="Blake Feist" w:date="2021-04-22T10:48:00Z">
+        <w:r>
+          <w:delText xml:space="preserve">traps </w:delText>
+        </w:r>
+      </w:del>
+      <w:r>
+        <w:t xml:space="preserve">from a set early in the interval were removed for the remainder of the interval. Because there is no requirement to report sets that do not obtain catch, </w:t>
       </w:r>
       <w:r>
         <w:t xml:space="preserve">this approach could also underestimate </w:t>
       </w:r>
-      <w:r>
-        <w:t>trap</w:t>
-      </w:r>
-      <w:r>
-        <w:t xml:space="preserve"> density. However, we felt that the time-averaged trap density approach we employed was the best given the limitations inherent to the data.</w:t>
+      <w:del w:id="107" w:author="Blake Feist" w:date="2021-04-22T10:48:00Z">
+        <w:r>
+          <w:delText>trap</w:delText>
+        </w:r>
+        <w:r>
+          <w:delText xml:space="preserve"> </w:delText>
+        </w:r>
+      </w:del>
+      <w:ins w:id="108" w:author="Blake Feist" w:date="2021-04-22T10:48:00Z">
+        <w:r>
+          <w:t>pot</w:t>
+        </w:r>
+        <w:r>
+          <w:t xml:space="preserve"> </w:t>
+        </w:r>
+      </w:ins>
+      <w:r>
+        <w:t xml:space="preserve">density. However, we felt that the time-averaged </w:t>
+      </w:r>
+      <w:del w:id="109" w:author="Blake Feist" w:date="2021-04-22T10:48:00Z">
+        <w:r>
+          <w:delText xml:space="preserve">trap </w:delText>
+        </w:r>
+      </w:del>
+      <w:ins w:id="110" w:author="Blake Feist" w:date="2021-04-22T10:48:00Z">
+        <w:r>
+          <w:t>pot</w:t>
+        </w:r>
+        <w:r>
+          <w:t xml:space="preserve"> </w:t>
+        </w:r>
+      </w:ins>
+      <w:r>
+        <w:t>density approach we employed was the best given the limitations inherent to the data.</w:t>
       </w:r>
     </w:p>
     <w:sectPr>
@@ -283,7 +998,7 @@
 
 <file path=word/comments.xml><?xml version="1.0" encoding="utf-8"?>
 <w:comments xmlns:wpc="http://schemas.microsoft.com/office/word/2010/wordprocessingCanvas" xmlns:cx="http://schemas.microsoft.com/office/drawing/2014/chartex" xmlns:cx1="http://schemas.microsoft.com/office/drawing/2015/9/8/chartex" xmlns:cx2="http://schemas.microsoft.com/office/drawing/2015/10/21/chartex" xmlns:cx3="http://schemas.microsoft.com/office/drawing/2016/5/9/chartex" xmlns:cx4="http://schemas.microsoft.com/office/drawing/2016/5/10/chartex" xmlns:cx5="http://schemas.microsoft.com/office/drawing/2016/5/11/chartex" xmlns:cx6="http://schemas.microsoft.com/office/drawing/2016/5/12/chartex" xmlns:cx7="http://schemas.microsoft.com/office/drawing/2016/5/13/chartex" xmlns:cx8="http://schemas.microsoft.com/office/drawing/2016/5/14/chartex" xmlns:mc="http://schemas.openxmlformats.org/markup-compatibility/2006" xmlns:aink="http://schemas.microsoft.com/office/drawing/2016/ink" xmlns:am3d="http://schemas.microsoft.com/office/drawing/2017/model3d" xmlns:o="urn:schemas-microsoft-com:office:office" xmlns:r="http://schemas.openxmlformats.org/officeDocument/2006/relationships" xmlns:m="http://schemas.openxmlformats.org/officeDocument/2006/math" xmlns:v="urn:schemas-microsoft-com:vml" xmlns:wp14="http://schemas.microsoft.com/office/word/2010/wordprocessingDrawing" xmlns:wp="http://schemas.openxmlformats.org/drawingml/2006/wordprocessingDrawing" xmlns:w10="urn:schemas-microsoft-com:office:word" xmlns:w="http://schemas.openxmlformats.org/wordprocessingml/2006/main" xmlns:w14="http://schemas.microsoft.com/office/word/2010/wordml" xmlns:w15="http://schemas.microsoft.com/office/word/2012/wordml" xmlns:w16cex="http://schemas.microsoft.com/office/word/2018/wordml/cex" xmlns:w16cid="http://schemas.microsoft.com/office/word/2016/wordml/cid" xmlns:w16="http://schemas.microsoft.com/office/word/2018/wordml" xmlns:w16se="http://schemas.microsoft.com/office/word/2015/wordml/symex" xmlns:wpg="http://schemas.microsoft.com/office/word/2010/wordprocessingGroup" xmlns:wpi="http://schemas.microsoft.com/office/word/2010/wordprocessingInk" xmlns:wne="http://schemas.microsoft.com/office/word/2006/wordml" xmlns:wps="http://schemas.microsoft.com/office/word/2010/wordprocessingShape" mc:Ignorable="w14 w15 w16se w16cid w16 w16cex wp14">
-  <w:comment w:id="0" w:author="jameal samhouri" w:date="2021-04-02T07:03:00Z" w:initials="js">
+  <w:comment w:id="10" w:author="Blake Feist" w:date="2021-04-22T10:48:00Z" w:initials="BEF">
     <w:p>
       <w:pPr>
         <w:pStyle w:val="CommentText"/>
@@ -295,43 +1010,29 @@
         <w:annotationRef/>
       </w:r>
       <w:r>
+        <w:t>It’s no big whoop, but WDFW uses the term “crab pot” way more than “crab trap”</w:t>
+      </w:r>
+    </w:p>
+  </w:comment>
+  <w:comment w:id="51" w:author="jameal samhouri" w:date="2021-04-02T07:03:00Z" w:initials="js">
+    <w:p>
+      <w:pPr>
+        <w:pStyle w:val="CommentText"/>
+      </w:pPr>
+      <w:r>
         <w:rPr>
           <w:rStyle w:val="CommentReference"/>
         </w:rPr>
         <w:annotationRef/>
       </w:r>
       <w:r>
-        <w:t>Return to th</w:t>
-      </w:r>
-      <w:r>
-        <w:t>ese</w:t>
-      </w:r>
-      <w:r>
-        <w:t xml:space="preserve"> assumption</w:t>
-      </w:r>
-      <w:r>
-        <w:t>s</w:t>
-      </w:r>
-      <w:r>
-        <w:t xml:space="preserve"> and make </w:t>
-      </w:r>
-      <w:r>
-        <w:t xml:space="preserve">them </w:t>
-      </w:r>
-      <w:r>
-        <w:t>argument</w:t>
-      </w:r>
-      <w:r>
-        <w:t>s</w:t>
-      </w:r>
-      <w:r>
-        <w:t xml:space="preserve"> in the function. It doesn’t look to me like </w:t>
-      </w:r>
-      <w:r>
-        <w:t xml:space="preserve">they are </w:t>
-      </w:r>
-      <w:r>
-        <w:t>currently included in the script</w:t>
+        <w:rPr>
+          <w:rStyle w:val="CommentReference"/>
+        </w:rPr>
+        <w:annotationRef/>
+      </w:r>
+      <w:r>
+        <w:t>Return to these assumptions and make them arguments in the function. It doesn’t look to me like they are currently included in the script</w:t>
       </w:r>
     </w:p>
     <w:p>
@@ -340,24 +1041,65 @@
       </w:pPr>
     </w:p>
   </w:comment>
+  <w:comment w:id="60" w:author="Blake Feist" w:date="2021-04-22T10:38:00Z" w:initials="BEF">
+    <w:p>
+      <w:pPr>
+        <w:pStyle w:val="CommentText"/>
+      </w:pPr>
+      <w:r>
+        <w:rPr>
+          <w:rStyle w:val="CommentReference"/>
+        </w:rPr>
+        <w:annotationRef/>
+      </w:r>
+      <w:r>
+        <w:t>I thought the code inserts a vertex for each pot along the corresponding string line feature and then those vertices are converted to point features. Or maybe it just cuts out the vertex step and generates a point for each trap? For example, a string that is 1km long and had 10 pots set would have a point every 100m along that string. When you’re done with all of the processing steps, you’re left with millions of points, each of which represents a pot. Then you overlay the points on the 5km grid and calculate trap density in 15d intervals.</w:t>
+      </w:r>
+    </w:p>
+  </w:comment>
+  <w:comment w:id="81" w:author="Blake Feist" w:date="2021-04-22T10:39:00Z" w:initials="BEF">
+    <w:p>
+      <w:pPr>
+        <w:pStyle w:val="CommentText"/>
+      </w:pPr>
+      <w:r>
+        <w:rPr>
+          <w:rStyle w:val="CommentReference"/>
+        </w:rPr>
+        <w:annotationRef/>
+      </w:r>
+      <w:r>
+        <w:t>I’m not advocating extra work for anyone, but I think we should be prepared to compare total # of pots/grid cell/15d with the time-averaged density. The assumptions associated with either option make me uncomfortable, so I think a comparison is warranted.</w:t>
+      </w:r>
+    </w:p>
+  </w:comment>
 </w:comments>
 </file>
 
 <file path=word/commentsExtended.xml><?xml version="1.0" encoding="utf-8"?>
 <w15:commentsEx xmlns:wpc="http://schemas.microsoft.com/office/word/2010/wordprocessingCanvas" xmlns:cx="http://schemas.microsoft.com/office/drawing/2014/chartex" xmlns:cx1="http://schemas.microsoft.com/office/drawing/2015/9/8/chartex" xmlns:cx2="http://schemas.microsoft.com/office/drawing/2015/10/21/chartex" xmlns:cx3="http://schemas.microsoft.com/office/drawing/2016/5/9/chartex" xmlns:cx4="http://schemas.microsoft.com/office/drawing/2016/5/10/chartex" xmlns:cx5="http://schemas.microsoft.com/office/drawing/2016/5/11/chartex" xmlns:cx6="http://schemas.microsoft.com/office/drawing/2016/5/12/chartex" xmlns:cx7="http://schemas.microsoft.com/office/drawing/2016/5/13/chartex" xmlns:cx8="http://schemas.microsoft.com/office/drawing/2016/5/14/chartex" xmlns:mc="http://schemas.openxmlformats.org/markup-compatibility/2006" xmlns:aink="http://schemas.microsoft.com/office/drawing/2016/ink" xmlns:am3d="http://schemas.microsoft.com/office/drawing/2017/model3d" xmlns:o="urn:schemas-microsoft-com:office:office" xmlns:r="http://schemas.openxmlformats.org/officeDocument/2006/relationships" xmlns:m="http://schemas.openxmlformats.org/officeDocument/2006/math" xmlns:v="urn:schemas-microsoft-com:vml" xmlns:wp14="http://schemas.microsoft.com/office/word/2010/wordprocessingDrawing" xmlns:wp="http://schemas.openxmlformats.org/drawingml/2006/wordprocessingDrawing" xmlns:w10="urn:schemas-microsoft-com:office:word" xmlns:w="http://schemas.openxmlformats.org/wordprocessingml/2006/main" xmlns:w14="http://schemas.microsoft.com/office/word/2010/wordml" xmlns:w15="http://schemas.microsoft.com/office/word/2012/wordml" xmlns:w16cex="http://schemas.microsoft.com/office/word/2018/wordml/cex" xmlns:w16cid="http://schemas.microsoft.com/office/word/2016/wordml/cid" xmlns:w16="http://schemas.microsoft.com/office/word/2018/wordml" xmlns:w16se="http://schemas.microsoft.com/office/word/2015/wordml/symex" xmlns:wpg="http://schemas.microsoft.com/office/word/2010/wordprocessingGroup" xmlns:wpi="http://schemas.microsoft.com/office/word/2010/wordprocessingInk" xmlns:wne="http://schemas.microsoft.com/office/word/2006/wordml" xmlns:wps="http://schemas.microsoft.com/office/word/2010/wordprocessingShape" mc:Ignorable="w14 w15 w16se w16cid w16 w16cex wp14">
+  <w15:commentEx w15:paraId="60604259" w15:done="0"/>
   <w15:commentEx w15:paraId="67AE1E96" w15:done="0"/>
+  <w15:commentEx w15:paraId="1B5E10E5" w15:done="0"/>
+  <w15:commentEx w15:paraId="16F0E186" w15:done="0"/>
 </w15:commentsEx>
 </file>
 
 <file path=word/commentsExtensible.xml><?xml version="1.0" encoding="utf-8"?>
 <w16cex:commentsExtensible xmlns:wpc="http://schemas.microsoft.com/office/word/2010/wordprocessingCanvas" xmlns:cx="http://schemas.microsoft.com/office/drawing/2014/chartex" xmlns:cx1="http://schemas.microsoft.com/office/drawing/2015/9/8/chartex" xmlns:cx2="http://schemas.microsoft.com/office/drawing/2015/10/21/chartex" xmlns:cx3="http://schemas.microsoft.com/office/drawing/2016/5/9/chartex" xmlns:cx4="http://schemas.microsoft.com/office/drawing/2016/5/10/chartex" xmlns:cx5="http://schemas.microsoft.com/office/drawing/2016/5/11/chartex" xmlns:cx6="http://schemas.microsoft.com/office/drawing/2016/5/12/chartex" xmlns:cx7="http://schemas.microsoft.com/office/drawing/2016/5/13/chartex" xmlns:cx8="http://schemas.microsoft.com/office/drawing/2016/5/14/chartex" xmlns:mc="http://schemas.openxmlformats.org/markup-compatibility/2006" xmlns:aink="http://schemas.microsoft.com/office/drawing/2016/ink" xmlns:am3d="http://schemas.microsoft.com/office/drawing/2017/model3d" xmlns:o="urn:schemas-microsoft-com:office:office" xmlns:r="http://schemas.openxmlformats.org/officeDocument/2006/relationships" xmlns:m="http://schemas.openxmlformats.org/officeDocument/2006/math" xmlns:v="urn:schemas-microsoft-com:vml" xmlns:wp14="http://schemas.microsoft.com/office/word/2010/wordprocessingDrawing" xmlns:wp="http://schemas.openxmlformats.org/drawingml/2006/wordprocessingDrawing" xmlns:w10="urn:schemas-microsoft-com:office:word" xmlns:w="http://schemas.openxmlformats.org/wordprocessingml/2006/main" xmlns:w14="http://schemas.microsoft.com/office/word/2010/wordml" xmlns:w15="http://schemas.microsoft.com/office/word/2012/wordml" xmlns:w16cex="http://schemas.microsoft.com/office/word/2018/wordml/cex" xmlns:w16cid="http://schemas.microsoft.com/office/word/2016/wordml/cid" xmlns:w16="http://schemas.microsoft.com/office/word/2018/wordml" xmlns:w16se="http://schemas.microsoft.com/office/word/2015/wordml/symex" xmlns:wpg="http://schemas.microsoft.com/office/word/2010/wordprocessingGroup" xmlns:wpi="http://schemas.microsoft.com/office/word/2010/wordprocessingInk" xmlns:wne="http://schemas.microsoft.com/office/word/2006/wordml" xmlns:wps="http://schemas.microsoft.com/office/word/2010/wordprocessingShape" mc:Ignorable="w14 w15 w16se w16cid w16 w16cex wp14">
+  <w16cex:commentExtensible w16cex:durableId="242BD318" w16cex:dateUtc="2021-04-22T17:48:00Z"/>
   <w16cex:commentExtensible w16cex:durableId="2411402D" w16cex:dateUtc="2021-04-02T14:03:00Z"/>
+  <w16cex:commentExtensible w16cex:durableId="242BD0A1" w16cex:dateUtc="2021-04-22T17:38:00Z"/>
+  <w16cex:commentExtensible w16cex:durableId="242BD0C5" w16cex:dateUtc="2021-04-22T17:39:00Z"/>
 </w16cex:commentsExtensible>
 </file>
 
 <file path=word/commentsIds.xml><?xml version="1.0" encoding="utf-8"?>
 <w16cid:commentsIds xmlns:wpc="http://schemas.microsoft.com/office/word/2010/wordprocessingCanvas" xmlns:cx="http://schemas.microsoft.com/office/drawing/2014/chartex" xmlns:cx1="http://schemas.microsoft.com/office/drawing/2015/9/8/chartex" xmlns:cx2="http://schemas.microsoft.com/office/drawing/2015/10/21/chartex" xmlns:cx3="http://schemas.microsoft.com/office/drawing/2016/5/9/chartex" xmlns:cx4="http://schemas.microsoft.com/office/drawing/2016/5/10/chartex" xmlns:cx5="http://schemas.microsoft.com/office/drawing/2016/5/11/chartex" xmlns:cx6="http://schemas.microsoft.com/office/drawing/2016/5/12/chartex" xmlns:cx7="http://schemas.microsoft.com/office/drawing/2016/5/13/chartex" xmlns:cx8="http://schemas.microsoft.com/office/drawing/2016/5/14/chartex" xmlns:mc="http://schemas.openxmlformats.org/markup-compatibility/2006" xmlns:aink="http://schemas.microsoft.com/office/drawing/2016/ink" xmlns:am3d="http://schemas.microsoft.com/office/drawing/2017/model3d" xmlns:o="urn:schemas-microsoft-com:office:office" xmlns:r="http://schemas.openxmlformats.org/officeDocument/2006/relationships" xmlns:m="http://schemas.openxmlformats.org/officeDocument/2006/math" xmlns:v="urn:schemas-microsoft-com:vml" xmlns:wp14="http://schemas.microsoft.com/office/word/2010/wordprocessingDrawing" xmlns:wp="http://schemas.openxmlformats.org/drawingml/2006/wordprocessingDrawing" xmlns:w10="urn:schemas-microsoft-com:office:word" xmlns:w="http://schemas.openxmlformats.org/wordprocessingml/2006/main" xmlns:w14="http://schemas.microsoft.com/office/word/2010/wordml" xmlns:w15="http://schemas.microsoft.com/office/word/2012/wordml" xmlns:w16cex="http://schemas.microsoft.com/office/word/2018/wordml/cex" xmlns:w16cid="http://schemas.microsoft.com/office/word/2016/wordml/cid" xmlns:w16="http://schemas.microsoft.com/office/word/2018/wordml" xmlns:w16se="http://schemas.microsoft.com/office/word/2015/wordml/symex" xmlns:wpg="http://schemas.microsoft.com/office/word/2010/wordprocessingGroup" xmlns:wpi="http://schemas.microsoft.com/office/word/2010/wordprocessingInk" xmlns:wne="http://schemas.microsoft.com/office/word/2006/wordml" xmlns:wps="http://schemas.microsoft.com/office/word/2010/wordprocessingShape" mc:Ignorable="w14 w15 w16se w16cid w16 w16cex wp14">
+  <w16cid:commentId w16cid:paraId="60604259" w16cid:durableId="242BD318"/>
   <w16cid:commentId w16cid:paraId="67AE1E96" w16cid:durableId="2411402D"/>
+  <w16cid:commentId w16cid:paraId="1B5E10E5" w16cid:durableId="242BD0A1"/>
+  <w16cid:commentId w16cid:paraId="16F0E186" w16cid:durableId="242BD0C5"/>
 </w16cid:commentsIds>
 </file>
 
@@ -484,6 +1226,9 @@
 
 <file path=word/people.xml><?xml version="1.0" encoding="utf-8"?>
 <w15:people xmlns:wpc="http://schemas.microsoft.com/office/word/2010/wordprocessingCanvas" xmlns:cx="http://schemas.microsoft.com/office/drawing/2014/chartex" xmlns:cx1="http://schemas.microsoft.com/office/drawing/2015/9/8/chartex" xmlns:cx2="http://schemas.microsoft.com/office/drawing/2015/10/21/chartex" xmlns:cx3="http://schemas.microsoft.com/office/drawing/2016/5/9/chartex" xmlns:cx4="http://schemas.microsoft.com/office/drawing/2016/5/10/chartex" xmlns:cx5="http://schemas.microsoft.com/office/drawing/2016/5/11/chartex" xmlns:cx6="http://schemas.microsoft.com/office/drawing/2016/5/12/chartex" xmlns:cx7="http://schemas.microsoft.com/office/drawing/2016/5/13/chartex" xmlns:cx8="http://schemas.microsoft.com/office/drawing/2016/5/14/chartex" xmlns:mc="http://schemas.openxmlformats.org/markup-compatibility/2006" xmlns:aink="http://schemas.microsoft.com/office/drawing/2016/ink" xmlns:am3d="http://schemas.microsoft.com/office/drawing/2017/model3d" xmlns:o="urn:schemas-microsoft-com:office:office" xmlns:r="http://schemas.openxmlformats.org/officeDocument/2006/relationships" xmlns:m="http://schemas.openxmlformats.org/officeDocument/2006/math" xmlns:v="urn:schemas-microsoft-com:vml" xmlns:wp14="http://schemas.microsoft.com/office/word/2010/wordprocessingDrawing" xmlns:wp="http://schemas.openxmlformats.org/drawingml/2006/wordprocessingDrawing" xmlns:w10="urn:schemas-microsoft-com:office:word" xmlns:w="http://schemas.openxmlformats.org/wordprocessingml/2006/main" xmlns:w14="http://schemas.microsoft.com/office/word/2010/wordml" xmlns:w15="http://schemas.microsoft.com/office/word/2012/wordml" xmlns:w16cex="http://schemas.microsoft.com/office/word/2018/wordml/cex" xmlns:w16cid="http://schemas.microsoft.com/office/word/2016/wordml/cid" xmlns:w16="http://schemas.microsoft.com/office/word/2018/wordml" xmlns:w16se="http://schemas.microsoft.com/office/word/2015/wordml/symex" xmlns:wpg="http://schemas.microsoft.com/office/word/2010/wordprocessingGroup" xmlns:wpi="http://schemas.microsoft.com/office/word/2010/wordprocessingInk" xmlns:wne="http://schemas.microsoft.com/office/word/2006/wordml" xmlns:wps="http://schemas.microsoft.com/office/word/2010/wordprocessingShape" mc:Ignorable="w14 w15 w16se w16cid w16 w16cex wp14">
+  <w15:person w15:author="Blake Feist">
+    <w15:presenceInfo w15:providerId="None" w15:userId="Blake Feist"/>
+  </w15:person>
   <w15:person w15:author="jameal samhouri">
     <w15:presenceInfo w15:providerId="Windows Live" w15:userId="ef97de3db41021e2"/>
   </w15:person>

</xml_diff>

<commit_message>
minor updates to methods doc
</commit_message>
<xml_diff>
--- a/wdfw/Methods text for mapping Washington Dungeness crab vertical lines using logbook data.docx
+++ b/wdfw/Methods text for mapping Washington Dungeness crab vertical lines using logbook data.docx
@@ -1,6 +1,6 @@
 
 <file path=word/document.xml><?xml version="1.0" encoding="utf-8"?>
-<w:document xmlns:wpc="http://schemas.microsoft.com/office/word/2010/wordprocessingCanvas" xmlns:cx="http://schemas.microsoft.com/office/drawing/2014/chartex" xmlns:cx1="http://schemas.microsoft.com/office/drawing/2015/9/8/chartex" xmlns:cx2="http://schemas.microsoft.com/office/drawing/2015/10/21/chartex" xmlns:cx3="http://schemas.microsoft.com/office/drawing/2016/5/9/chartex" xmlns:cx4="http://schemas.microsoft.com/office/drawing/2016/5/10/chartex" xmlns:cx5="http://schemas.microsoft.com/office/drawing/2016/5/11/chartex" xmlns:cx6="http://schemas.microsoft.com/office/drawing/2016/5/12/chartex" xmlns:cx7="http://schemas.microsoft.com/office/drawing/2016/5/13/chartex" xmlns:cx8="http://schemas.microsoft.com/office/drawing/2016/5/14/chartex" xmlns:mc="http://schemas.openxmlformats.org/markup-compatibility/2006" xmlns:aink="http://schemas.microsoft.com/office/drawing/2016/ink" xmlns:am3d="http://schemas.microsoft.com/office/drawing/2017/model3d" xmlns:o="urn:schemas-microsoft-com:office:office" xmlns:r="http://schemas.openxmlformats.org/officeDocument/2006/relationships" xmlns:m="http://schemas.openxmlformats.org/officeDocument/2006/math" xmlns:v="urn:schemas-microsoft-com:vml" xmlns:wp14="http://schemas.microsoft.com/office/word/2010/wordprocessingDrawing" xmlns:wp="http://schemas.openxmlformats.org/drawingml/2006/wordprocessingDrawing" xmlns:w10="urn:schemas-microsoft-com:office:word" xmlns:w="http://schemas.openxmlformats.org/wordprocessingml/2006/main" xmlns:w14="http://schemas.microsoft.com/office/word/2010/wordml" xmlns:w15="http://schemas.microsoft.com/office/word/2012/wordml" xmlns:w16cex="http://schemas.microsoft.com/office/word/2018/wordml/cex" xmlns:w16cid="http://schemas.microsoft.com/office/word/2016/wordml/cid" xmlns:w16="http://schemas.microsoft.com/office/word/2018/wordml" xmlns:w16sdtdh="http://schemas.microsoft.com/office/word/2020/wordml/sdtdatahash" xmlns:w16se="http://schemas.microsoft.com/office/word/2015/wordml/symex" xmlns:wpg="http://schemas.microsoft.com/office/word/2010/wordprocessingGroup" xmlns:wpi="http://schemas.microsoft.com/office/word/2010/wordprocessingInk" xmlns:wne="http://schemas.microsoft.com/office/word/2006/wordml" xmlns:wps="http://schemas.microsoft.com/office/word/2010/wordprocessingShape" mc:Ignorable="w14 w15 w16se w16cid w16 w16cex w16sdtdh wp14">
+<w:document xmlns:wpc="http://schemas.microsoft.com/office/word/2010/wordprocessingCanvas" xmlns:cx="http://schemas.microsoft.com/office/drawing/2014/chartex" xmlns:cx1="http://schemas.microsoft.com/office/drawing/2015/9/8/chartex" xmlns:cx2="http://schemas.microsoft.com/office/drawing/2015/10/21/chartex" xmlns:cx3="http://schemas.microsoft.com/office/drawing/2016/5/9/chartex" xmlns:cx4="http://schemas.microsoft.com/office/drawing/2016/5/10/chartex" xmlns:cx5="http://schemas.microsoft.com/office/drawing/2016/5/11/chartex" xmlns:cx6="http://schemas.microsoft.com/office/drawing/2016/5/12/chartex" xmlns:cx7="http://schemas.microsoft.com/office/drawing/2016/5/13/chartex" xmlns:cx8="http://schemas.microsoft.com/office/drawing/2016/5/14/chartex" xmlns:mc="http://schemas.openxmlformats.org/markup-compatibility/2006" xmlns:aink="http://schemas.microsoft.com/office/drawing/2016/ink" xmlns:am3d="http://schemas.microsoft.com/office/drawing/2017/model3d" xmlns:o="urn:schemas-microsoft-com:office:office" xmlns:r="http://schemas.openxmlformats.org/officeDocument/2006/relationships" xmlns:m="http://schemas.openxmlformats.org/officeDocument/2006/math" xmlns:v="urn:schemas-microsoft-com:vml" xmlns:wp14="http://schemas.microsoft.com/office/word/2010/wordprocessingDrawing" xmlns:wp="http://schemas.openxmlformats.org/drawingml/2006/wordprocessingDrawing" xmlns:w10="urn:schemas-microsoft-com:office:word" xmlns:w="http://schemas.openxmlformats.org/wordprocessingml/2006/main" xmlns:w14="http://schemas.microsoft.com/office/word/2010/wordml" xmlns:w15="http://schemas.microsoft.com/office/word/2012/wordml" xmlns:w16cex="http://schemas.microsoft.com/office/word/2018/wordml/cex" xmlns:w16cid="http://schemas.microsoft.com/office/word/2016/wordml/cid" xmlns:w16="http://schemas.microsoft.com/office/word/2018/wordml" xmlns:w16se="http://schemas.microsoft.com/office/word/2015/wordml/symex" xmlns:wpg="http://schemas.microsoft.com/office/word/2010/wordprocessingGroup" xmlns:wpi="http://schemas.microsoft.com/office/word/2010/wordprocessingInk" xmlns:wne="http://schemas.microsoft.com/office/word/2006/wordml" xmlns:wps="http://schemas.microsoft.com/office/word/2010/wordprocessingShape" mc:Ignorable="w14 w15 w16se w16cid w16 w16cex wp14">
   <w:body>
     <w:p>
       <w:r>
@@ -16,57 +16,51 @@
         <w:t>For the purposes of determining risk of entanglement for whales and turtles</w:t>
       </w:r>
       <w:r>
+        <w:t xml:space="preserve"> resulting from Dungeness crab fishing activity off the coast of Washington State</w:t>
+      </w:r>
+      <w:r>
+        <w:t>, we quantif</w:t>
+      </w:r>
+      <w:r>
+        <w:t>ied</w:t>
+      </w:r>
+      <w:r>
         <w:t xml:space="preserve"> </w:t>
       </w:r>
-      <w:r>
-        <w:t>resulting from Dungeness crab fishing activity off the coast of Washington State</w:t>
-      </w:r>
-      <w:r>
-        <w:t xml:space="preserve">, we </w:t>
-      </w:r>
-      <w:r>
-        <w:t>will</w:t>
+      <w:proofErr w:type="spellStart"/>
+      <w:r>
+        <w:t>spatio</w:t>
+      </w:r>
+      <w:proofErr w:type="spellEnd"/>
+      <w:r>
+        <w:t>-</w:t>
+      </w:r>
+      <w:r>
+        <w:t xml:space="preserve">temporal </w:t>
+      </w:r>
+      <w:r>
+        <w:t>patterns of</w:t>
       </w:r>
       <w:r>
         <w:t xml:space="preserve"> </w:t>
       </w:r>
       <w:r>
-        <w:t xml:space="preserve">quantify </w:t>
-      </w:r>
-      <w:proofErr w:type="spellStart"/>
-      <w:r>
-        <w:t>spatio</w:t>
-      </w:r>
-      <w:proofErr w:type="spellEnd"/>
-      <w:r>
-        <w:t>-</w:t>
-      </w:r>
-      <w:r>
-        <w:t xml:space="preserve">temporal </w:t>
-      </w:r>
-      <w:r>
-        <w:t>patterns of</w:t>
-      </w:r>
-      <w:r>
-        <w:t xml:space="preserve"> </w:t>
-      </w:r>
-      <w:r>
         <w:t>fishing effort</w:t>
       </w:r>
       <w:r>
-        <w:t xml:space="preserve"> based on logbook data </w:t>
-      </w:r>
-      <w:r>
-        <w:t>provided by WDFW</w:t>
+        <w:t xml:space="preserve"> based on logbook data provided by </w:t>
+      </w:r>
+      <w:r>
+        <w:t xml:space="preserve">the </w:t>
+      </w:r>
+      <w:r>
+        <w:t>WDFW</w:t>
       </w:r>
       <w:r>
         <w:t xml:space="preserve">. The relevant metric for risk in this context is the density of vertical lines connecting crab </w:t>
       </w:r>
       <w:r>
-        <w:t>pots</w:t>
-      </w:r>
-      <w:r>
-        <w:t xml:space="preserve"> </w:t>
+        <w:t xml:space="preserve">pots </w:t>
       </w:r>
       <w:r>
         <w:t>to surface buoys</w:t>
@@ -81,19 +75,14 @@
         <w:t>density (</w:t>
       </w:r>
       <w:r>
-        <w:t>pots</w:t>
-      </w:r>
-      <w:r>
-        <w:t xml:space="preserve"> </w:t>
-      </w:r>
-      <w:proofErr w:type="gramStart"/>
+        <w:t xml:space="preserve">pots </w:t>
+      </w:r>
       <w:r>
         <w:t>km</w:t>
       </w:r>
       <w:r>
         <w:t>-2</w:t>
       </w:r>
-      <w:proofErr w:type="gramEnd"/>
       <w:r>
         <w:t>).</w:t>
       </w:r>
@@ -112,58 +101,49 @@
         <w:t xml:space="preserve">The most comprehensive source of information with which to estimate </w:t>
       </w:r>
       <w:r>
-        <w:t>pot</w:t>
+        <w:t xml:space="preserve">pot </w:t>
+      </w:r>
+      <w:r>
+        <w:t xml:space="preserve">density is </w:t>
+      </w:r>
+      <w:r>
+        <w:t>logbook data</w:t>
+      </w:r>
+      <w:r>
+        <w:t xml:space="preserve">, which </w:t>
+      </w:r>
+      <w:r>
+        <w:t>must be reported</w:t>
+      </w:r>
+      <w:r>
+        <w:t xml:space="preserve"> by all permitted participants in the crab fishery. Raw logbook data</w:t>
+      </w:r>
+      <w:r>
+        <w:t xml:space="preserve"> include the start and end locations of </w:t>
+      </w:r>
+      <w:r>
+        <w:t xml:space="preserve">each </w:t>
+      </w:r>
+      <w:r>
+        <w:t xml:space="preserve">‘string’ of </w:t>
+      </w:r>
+      <w:r>
+        <w:t>crab pots,</w:t>
+      </w:r>
+      <w:r>
+        <w:t xml:space="preserve"> the date they were </w:t>
+      </w:r>
+      <w:r>
+        <w:t>retrieved,</w:t>
       </w:r>
       <w:r>
         <w:t xml:space="preserve"> </w:t>
       </w:r>
       <w:r>
-        <w:t xml:space="preserve">density is </w:t>
-      </w:r>
-      <w:r>
-        <w:t>logbook data</w:t>
-      </w:r>
-      <w:r>
-        <w:t xml:space="preserve">, which </w:t>
-      </w:r>
-      <w:r>
-        <w:t>must be reported</w:t>
-      </w:r>
-      <w:r>
-        <w:t xml:space="preserve"> by all permitted participants in the crab fishery. Raw logbook data</w:t>
-      </w:r>
-      <w:r>
-        <w:t xml:space="preserve"> include the start and end locations of </w:t>
-      </w:r>
-      <w:r>
-        <w:t>each</w:t>
-      </w:r>
-      <w:r>
-        <w:t xml:space="preserve"> </w:t>
-      </w:r>
-      <w:r>
-        <w:t xml:space="preserve">‘string’ of </w:t>
-      </w:r>
-      <w:r>
-        <w:t>crab pots,</w:t>
-      </w:r>
-      <w:r>
-        <w:t xml:space="preserve"> the date they were </w:t>
-      </w:r>
-      <w:r>
-        <w:t>retrieved,</w:t>
-      </w:r>
-      <w:r>
-        <w:t xml:space="preserve"> </w:t>
-      </w:r>
-      <w:r>
         <w:t xml:space="preserve">and the total number of </w:t>
       </w:r>
       <w:r>
-        <w:t>pots</w:t>
-      </w:r>
-      <w:r>
-        <w:t xml:space="preserve"> </w:t>
+        <w:t xml:space="preserve">pots </w:t>
       </w:r>
       <w:r>
         <w:t>fished</w:t>
@@ -213,150 +193,22 @@
         <w:t xml:space="preserve">First, </w:t>
       </w:r>
       <w:r>
-        <w:t>we converted the start and end geocoordinates for each string into line features</w:t>
-      </w:r>
-      <w:r>
-        <w:t xml:space="preserve">. </w:t>
-      </w:r>
-      <w:r>
-        <w:t xml:space="preserve">We </w:t>
-      </w:r>
-      <w:r>
-        <w:t xml:space="preserve">used the corresponding pot count for each string to </w:t>
-      </w:r>
-      <w:r>
-        <w:t>simulate</w:t>
+        <w:t xml:space="preserve">we converted the start and end geocoordinates for each string into line features. </w:t>
+      </w:r>
+      <w:r>
+        <w:t xml:space="preserve">We used the corresponding pot count for each string to simulate </w:t>
+      </w:r>
+      <w:r>
+        <w:t xml:space="preserve">evenly spaced </w:t>
+      </w:r>
+      <w:r>
+        <w:t>points along that string line to represent individual pots.</w:t>
+      </w:r>
+      <w:r>
+        <w:t xml:space="preserve"> If no pot count was provided in the logbooks for a given string line, no pots were simulated.</w:t>
       </w:r>
       <w:r>
         <w:t xml:space="preserve"> </w:t>
-      </w:r>
-      <w:r>
-        <w:t xml:space="preserve">evenly spaced </w:t>
-      </w:r>
-      <w:r>
-        <w:t>points along that string</w:t>
-      </w:r>
-      <w:r>
-        <w:t xml:space="preserve"> line</w:t>
-      </w:r>
-      <w:r>
-        <w:t xml:space="preserve"> </w:t>
-      </w:r>
-      <w:r>
-        <w:t>to</w:t>
-      </w:r>
-      <w:r>
-        <w:t xml:space="preserve"> represent individual pots.</w:t>
-      </w:r>
-      <w:r>
-        <w:t xml:space="preserve"> If no pot count was provided in the logbooks for a given string line, no pots were simulated.</w:t>
-      </w:r>
-      <w:r>
-        <w:t xml:space="preserve"> </w:t>
-      </w:r>
-      <w:r>
-        <w:t xml:space="preserve">We then overlaid these </w:t>
-      </w:r>
-      <w:r>
-        <w:t>point</w:t>
-      </w:r>
-      <w:r>
-        <w:t xml:space="preserve"> features with a composite bathymetry grid developed by Feist et al. (2021) to assign a depth </w:t>
-      </w:r>
-      <w:r>
-        <w:t>for each simulated pot.</w:t>
-      </w:r>
-      <w:r>
-        <w:t xml:space="preserve"> </w:t>
-      </w:r>
-      <w:r>
-        <w:t>Strings that were completely or partially</w:t>
-      </w:r>
-      <w:r>
-        <w:t xml:space="preserve"> </w:t>
-      </w:r>
-      <w:r>
-        <w:t>on land (depth&gt;0</w:t>
-      </w:r>
-      <w:r>
-        <w:t>m</w:t>
-      </w:r>
-      <w:r>
-        <w:t xml:space="preserve">) or in </w:t>
-      </w:r>
-      <w:r>
-        <w:t xml:space="preserve">waters </w:t>
-      </w:r>
-      <w:r>
-        <w:t xml:space="preserve">greater than </w:t>
-      </w:r>
-      <w:r>
-        <w:t>2</w:t>
-      </w:r>
-      <w:r>
-        <w:t xml:space="preserve">00m </w:t>
-      </w:r>
-      <w:r>
-        <w:t>in depth</w:t>
-      </w:r>
-      <w:r>
-        <w:t xml:space="preserve"> </w:t>
-      </w:r>
-      <w:r>
-        <w:t>were excluded</w:t>
-      </w:r>
-      <w:r>
-        <w:t xml:space="preserve">. </w:t>
-      </w:r>
-      <w:r>
-        <w:t xml:space="preserve">Second, </w:t>
-      </w:r>
-      <w:r>
-        <w:t xml:space="preserve">each </w:t>
-      </w:r>
-      <w:r>
-        <w:t>simulated pot point feature</w:t>
-      </w:r>
-      <w:r>
-        <w:t xml:space="preserve"> </w:t>
-      </w:r>
-      <w:r>
-        <w:t xml:space="preserve">was overlaid </w:t>
-      </w:r>
-      <w:r>
-        <w:t xml:space="preserve">on a </w:t>
-      </w:r>
-      <w:r>
-        <w:t xml:space="preserve">5 x 5km </w:t>
-      </w:r>
-      <w:r>
-        <w:t xml:space="preserve">regular </w:t>
-      </w:r>
-      <w:r>
-        <w:t>grid</w:t>
-      </w:r>
-      <w:r>
-        <w:t xml:space="preserve"> </w:t>
-      </w:r>
-      <w:proofErr w:type="gramStart"/>
-      <w:r>
-        <w:t xml:space="preserve">in order </w:t>
-      </w:r>
-      <w:r>
-        <w:t>to</w:t>
-      </w:r>
-      <w:proofErr w:type="gramEnd"/>
-      <w:r>
-        <w:t xml:space="preserve"> generate 2D </w:t>
-      </w:r>
-      <w:r>
-        <w:t>maps</w:t>
-      </w:r>
-      <w:r>
-        <w:t xml:space="preserve"> of crab fishing effort over time</w:t>
-      </w:r>
-      <w:r>
-        <w:t xml:space="preserve">. </w:t>
       </w:r>
     </w:p>
     <w:p>
@@ -364,6 +216,97 @@
         <w:ind w:firstLine="360"/>
       </w:pPr>
       <w:r>
+        <w:t>Second,</w:t>
+      </w:r>
+      <w:r>
+        <w:t xml:space="preserve"> we</w:t>
+      </w:r>
+      <w:r>
+        <w:t xml:space="preserve"> </w:t>
+      </w:r>
+      <w:r>
+        <w:t xml:space="preserve">overlaid the point features from all strings with </w:t>
+      </w:r>
+      <w:r>
+        <w:t>(</w:t>
+      </w:r>
+      <w:proofErr w:type="spellStart"/>
+      <w:r>
+        <w:t>i</w:t>
+      </w:r>
+      <w:proofErr w:type="spellEnd"/>
+      <w:r>
+        <w:t xml:space="preserve">) </w:t>
+      </w:r>
+      <w:r>
+        <w:t>a composite bathymetry grid to assign a depth for each simulated pot</w:t>
+      </w:r>
+      <w:r>
+        <w:t>, and (ii)</w:t>
+      </w:r>
+      <w:r>
+        <w:t xml:space="preserve"> a </w:t>
+      </w:r>
+      <w:r>
+        <w:t xml:space="preserve">5 x 5km </w:t>
+      </w:r>
+      <w:r>
+        <w:t xml:space="preserve">regular </w:t>
+      </w:r>
+      <w:r>
+        <w:t>grid</w:t>
+      </w:r>
+      <w:r>
+        <w:t xml:space="preserve"> for subsequent mapping of fishing effort</w:t>
+      </w:r>
+      <w:r>
+        <w:t xml:space="preserve"> </w:t>
+      </w:r>
+      <w:r>
+        <w:t xml:space="preserve">that followed the third and final step (see below and </w:t>
+      </w:r>
+      <w:r>
+        <w:t>Feist et al. 2021)</w:t>
+      </w:r>
+      <w:r>
+        <w:t xml:space="preserve">. </w:t>
+      </w:r>
+      <w:r>
+        <w:t xml:space="preserve">Strings that were completely or partially </w:t>
+      </w:r>
+      <w:r>
+        <w:t>on land (depth&gt;0</w:t>
+      </w:r>
+      <w:r>
+        <w:t>m</w:t>
+      </w:r>
+      <w:r>
+        <w:t xml:space="preserve">) or in </w:t>
+      </w:r>
+      <w:r>
+        <w:t xml:space="preserve">waters </w:t>
+      </w:r>
+      <w:r>
+        <w:t xml:space="preserve">greater than </w:t>
+      </w:r>
+      <w:r>
+        <w:t>2</w:t>
+      </w:r>
+      <w:r>
+        <w:t xml:space="preserve">00m </w:t>
+      </w:r>
+      <w:r>
+        <w:t>in depth were excluded</w:t>
+      </w:r>
+      <w:r>
+        <w:t>.</w:t>
+      </w:r>
+    </w:p>
+    <w:p>
+      <w:pPr>
+        <w:ind w:firstLine="360"/>
+      </w:pPr>
+      <w:r>
         <w:t xml:space="preserve">In the third and final step, we </w:t>
       </w:r>
       <w:r>
@@ -379,203 +322,168 @@
         <w:t xml:space="preserve"> of </w:t>
       </w:r>
       <w:r>
+        <w:t xml:space="preserve">pots </w:t>
+      </w:r>
+      <w:r>
+        <w:t xml:space="preserve">in each </w:t>
+      </w:r>
+      <w:r>
+        <w:t xml:space="preserve">5 x 5km </w:t>
+      </w:r>
+      <w:r>
+        <w:t>grid</w:t>
+      </w:r>
+      <w:r>
+        <w:t xml:space="preserve"> </w:t>
+      </w:r>
+      <w:r>
+        <w:t>cell during each 15-d interval</w:t>
+      </w:r>
+      <w:r>
+        <w:t>.</w:t>
+      </w:r>
+      <w:r>
+        <w:t xml:space="preserve"> The simplest approach</w:t>
+      </w:r>
+      <w:r>
+        <w:t xml:space="preserve"> to estimating </w:t>
+      </w:r>
+      <w:r>
+        <w:t xml:space="preserve">pot </w:t>
+      </w:r>
+      <w:r>
+        <w:t>density</w:t>
+      </w:r>
+      <w:r>
+        <w:t xml:space="preserve"> would be to sum the total number of </w:t>
+      </w:r>
+      <w:r>
+        <w:t xml:space="preserve">pots </w:t>
+      </w:r>
+      <w:r>
+        <w:t xml:space="preserve">in each grid cell across all sets, vessels, and days </w:t>
+      </w:r>
+      <w:r>
+        <w:t xml:space="preserve">during </w:t>
+      </w:r>
+      <w:r>
+        <w:t xml:space="preserve">each interval. However, because fishery participants are not required to </w:t>
+      </w:r>
+      <w:r>
+        <w:t xml:space="preserve">report the moving or removal of </w:t>
+      </w:r>
+      <w:r>
         <w:t>pots</w:t>
       </w:r>
       <w:r>
+        <w:t>,</w:t>
+      </w:r>
+      <w:r>
+        <w:t xml:space="preserve"> and </w:t>
+      </w:r>
+      <w:r>
+        <w:t>pots</w:t>
+      </w:r>
+      <w:r>
         <w:t xml:space="preserve"> </w:t>
       </w:r>
       <w:r>
-        <w:t xml:space="preserve">in each </w:t>
-      </w:r>
-      <w:r>
-        <w:t xml:space="preserve">5 x 5km </w:t>
-      </w:r>
-      <w:r>
-        <w:t>grid</w:t>
+        <w:t>themselves are not individually-identifiable or labeled</w:t>
+      </w:r>
+      <w:r>
+        <w:t xml:space="preserve"> in the l</w:t>
+      </w:r>
+      <w:r>
+        <w:t>ogbooks</w:t>
+      </w:r>
+      <w:r>
+        <w:t xml:space="preserve">, this simple summation could lead to double-counting of </w:t>
+      </w:r>
+      <w:r>
+        <w:t xml:space="preserve">pots </w:t>
+      </w:r>
+      <w:r>
+        <w:t xml:space="preserve">(e.g., </w:t>
+      </w:r>
+      <w:r>
+        <w:t xml:space="preserve">of </w:t>
+      </w:r>
+      <w:r>
+        <w:t xml:space="preserve">pots </w:t>
+      </w:r>
+      <w:r>
+        <w:t>that were set at the beginning of the interval, retrieved to obtain catch, and then replaced in the same or different location).</w:t>
       </w:r>
       <w:r>
         <w:t xml:space="preserve"> </w:t>
       </w:r>
       <w:r>
-        <w:t>cell during each 15-d interval</w:t>
-      </w:r>
-      <w:r>
-        <w:t>.</w:t>
-      </w:r>
-      <w:r>
-        <w:t xml:space="preserve"> The simplest approach</w:t>
-      </w:r>
-      <w:r>
-        <w:t xml:space="preserve"> to estimating </w:t>
+        <w:t xml:space="preserve">To avoid double-counting, we </w:t>
+      </w:r>
+      <w:r>
+        <w:t xml:space="preserve">first </w:t>
+      </w:r>
+      <w:r>
+        <w:t>averaged</w:t>
+      </w:r>
+      <w:r>
+        <w:t xml:space="preserve"> the number of </w:t>
+      </w:r>
+      <w:r>
+        <w:t xml:space="preserve">pots </w:t>
+      </w:r>
+      <w:r>
+        <w:t xml:space="preserve">set in each grid cell by each vessel </w:t>
+      </w:r>
+      <w:r>
+        <w:t>during each interval</w:t>
+      </w:r>
+      <w:r>
+        <w:t xml:space="preserve">, and then summed these mean </w:t>
+      </w:r>
+      <w:r>
+        <w:t xml:space="preserve">pot </w:t>
+      </w:r>
+      <w:r>
+        <w:t>densities across all vessels</w:t>
+      </w:r>
+      <w:r>
+        <w:t xml:space="preserve"> to obtain our final estimate of </w:t>
       </w:r>
       <w:r>
         <w:t>pot</w:t>
       </w:r>
       <w:r>
+        <w:t xml:space="preserve"> density per grid cell</w:t>
+      </w:r>
+      <w:r>
+        <w:t>. We recognize that this approach could either over- or under-</w:t>
+      </w:r>
+      <w:r>
         <w:t xml:space="preserve"> </w:t>
       </w:r>
       <w:r>
-        <w:t>density</w:t>
-      </w:r>
-      <w:r>
-        <w:t xml:space="preserve"> would be to sum the total number of </w:t>
-      </w:r>
-      <w:r>
-        <w:t>pots</w:t>
-      </w:r>
-      <w:r>
-        <w:t xml:space="preserve"> </w:t>
-      </w:r>
-      <w:r>
-        <w:t xml:space="preserve">in each grid cell across all sets, vessels, and days </w:t>
+        <w:t xml:space="preserve">estimate </w:t>
+      </w:r>
+      <w:r>
+        <w:t xml:space="preserve">pot </w:t>
+      </w:r>
+      <w:r>
+        <w:t xml:space="preserve">density. Because it assumes that </w:t>
+      </w:r>
+      <w:r>
+        <w:t xml:space="preserve">each set provides an independent estimate of the number of </w:t>
+      </w:r>
+      <w:r>
+        <w:t xml:space="preserve">pots </w:t>
+      </w:r>
+      <w:r>
+        <w:t xml:space="preserve">in a cell </w:t>
       </w:r>
       <w:r>
         <w:t xml:space="preserve">during </w:t>
       </w:r>
       <w:r>
-        <w:t xml:space="preserve">each interval. However, because fishery participants are not required to </w:t>
-      </w:r>
-      <w:r>
-        <w:t xml:space="preserve">report the moving or removal of </w:t>
-      </w:r>
-      <w:proofErr w:type="gramStart"/>
-      <w:r>
-        <w:t>pots</w:t>
-      </w:r>
-      <w:r>
-        <w:t>,</w:t>
-      </w:r>
-      <w:r>
-        <w:t xml:space="preserve"> and</w:t>
-      </w:r>
-      <w:proofErr w:type="gramEnd"/>
-      <w:r>
-        <w:t xml:space="preserve"> </w:t>
-      </w:r>
-      <w:r>
-        <w:t>pots</w:t>
-      </w:r>
-      <w:r>
-        <w:t xml:space="preserve"> </w:t>
-      </w:r>
-      <w:r>
-        <w:t>themselves are not individually-identifiable or labeled</w:t>
-      </w:r>
-      <w:r>
-        <w:t xml:space="preserve"> in the l</w:t>
-      </w:r>
-      <w:r>
-        <w:t>ogbooks</w:t>
-      </w:r>
-      <w:r>
-        <w:t xml:space="preserve">, this simple summation could lead to double-counting of </w:t>
-      </w:r>
-      <w:r>
-        <w:t>pots</w:t>
-      </w:r>
-      <w:r>
-        <w:t xml:space="preserve"> </w:t>
-      </w:r>
-      <w:r>
-        <w:t xml:space="preserve">(e.g., </w:t>
-      </w:r>
-      <w:r>
-        <w:t xml:space="preserve">of </w:t>
-      </w:r>
-      <w:r>
-        <w:t>pots</w:t>
-      </w:r>
-      <w:r>
-        <w:t xml:space="preserve"> </w:t>
-      </w:r>
-      <w:r>
-        <w:t>that were set at the beginning of the interval, retrieved to obtain catch, and then replaced in the same or different location).</w:t>
-      </w:r>
-      <w:r>
-        <w:t xml:space="preserve"> </w:t>
-      </w:r>
-      <w:r>
-        <w:t xml:space="preserve">To avoid double-counting, we </w:t>
-      </w:r>
-      <w:r>
-        <w:t xml:space="preserve">first </w:t>
-      </w:r>
-      <w:r>
-        <w:t>averaged</w:t>
-      </w:r>
-      <w:r>
-        <w:t xml:space="preserve"> the number of </w:t>
-      </w:r>
-      <w:r>
-        <w:t>pots</w:t>
-      </w:r>
-      <w:r>
-        <w:t xml:space="preserve"> </w:t>
-      </w:r>
-      <w:r>
-        <w:t xml:space="preserve">set in each grid cell by each vessel </w:t>
-      </w:r>
-      <w:r>
-        <w:t>during each interval</w:t>
-      </w:r>
-      <w:r>
-        <w:t xml:space="preserve">, and then summed these mean </w:t>
-      </w:r>
-      <w:r>
-        <w:t>pot</w:t>
-      </w:r>
-      <w:r>
-        <w:t xml:space="preserve"> </w:t>
-      </w:r>
-      <w:r>
-        <w:t>densities across all vessels</w:t>
-      </w:r>
-      <w:r>
-        <w:t xml:space="preserve"> </w:t>
-      </w:r>
-      <w:r>
-        <w:t xml:space="preserve">to obtain our final estimate of </w:t>
-      </w:r>
-      <w:r>
-        <w:t>pot</w:t>
-      </w:r>
-      <w:r>
-        <w:t xml:space="preserve"> density per grid cell</w:t>
-      </w:r>
-      <w:r>
-        <w:t>. We recognize that this approach could either over- or under-</w:t>
-      </w:r>
-      <w:r>
-        <w:t xml:space="preserve"> </w:t>
-      </w:r>
-      <w:r>
-        <w:t xml:space="preserve">estimate </w:t>
-      </w:r>
-      <w:r>
-        <w:t>pot</w:t>
-      </w:r>
-      <w:r>
-        <w:t xml:space="preserve"> </w:t>
-      </w:r>
-      <w:r>
-        <w:t xml:space="preserve">density. Because it assumes that </w:t>
-      </w:r>
-      <w:r>
-        <w:t xml:space="preserve">each set provides an independent estimate of the number of </w:t>
-      </w:r>
-      <w:r>
-        <w:t>pots</w:t>
-      </w:r>
-      <w:r>
-        <w:t xml:space="preserve"> </w:t>
-      </w:r>
-      <w:r>
-        <w:t xml:space="preserve">in a cell </w:t>
-      </w:r>
-      <w:r>
-        <w:t xml:space="preserve">during </w:t>
-      </w:r>
-      <w:r>
         <w:t>the entire</w:t>
       </w:r>
       <w:r>
@@ -588,19 +496,13 @@
         <w:t xml:space="preserve"> could overestimate </w:t>
       </w:r>
       <w:r>
-        <w:t>pot</w:t>
-      </w:r>
-      <w:r>
-        <w:t xml:space="preserve"> </w:t>
+        <w:t xml:space="preserve">pot </w:t>
       </w:r>
       <w:r>
         <w:t xml:space="preserve">density if </w:t>
       </w:r>
       <w:r>
-        <w:t>pots</w:t>
-      </w:r>
-      <w:r>
-        <w:t xml:space="preserve"> </w:t>
+        <w:t xml:space="preserve">pots </w:t>
       </w:r>
       <w:r>
         <w:t xml:space="preserve">from a set early in the interval were removed for the remainder of the interval. Because there is no requirement to report sets that do not obtain catch, </w:t>
@@ -609,22 +511,31 @@
         <w:t xml:space="preserve">this approach could also underestimate </w:t>
       </w:r>
       <w:r>
-        <w:t>pot</w:t>
-      </w:r>
-      <w:r>
-        <w:t xml:space="preserve"> </w:t>
+        <w:t xml:space="preserve">pot </w:t>
       </w:r>
       <w:r>
         <w:t xml:space="preserve">density. However, we felt that the time-averaged </w:t>
       </w:r>
       <w:r>
-        <w:t>pot</w:t>
-      </w:r>
-      <w:r>
-        <w:t xml:space="preserve"> </w:t>
+        <w:t xml:space="preserve">pot </w:t>
       </w:r>
       <w:r>
         <w:t>density approach we employed was the best given the limitations inherent to the data.</w:t>
+      </w:r>
+    </w:p>
+    <w:p/>
+    <w:p>
+      <w:r>
+        <w:lastRenderedPageBreak/>
+        <w:t xml:space="preserve">Feist, B.E., Samhouri, J.F., Forney, K.A. &amp; </w:t>
+      </w:r>
+      <w:proofErr w:type="spellStart"/>
+      <w:r>
+        <w:t>Saez</w:t>
+      </w:r>
+      <w:proofErr w:type="spellEnd"/>
+      <w:r>
+        <w:t>, L. (in press). Footprints of fixed gear fisheries in relation to rising whale entanglements on the U.S. West Coast. Fisheries Management and Ecology.</w:t>
       </w:r>
     </w:p>
     <w:sectPr>
@@ -638,7 +549,7 @@
 </file>
 
 <file path=word/numbering.xml><?xml version="1.0" encoding="utf-8"?>
-<w:numbering xmlns:wpc="http://schemas.microsoft.com/office/word/2010/wordprocessingCanvas" xmlns:cx="http://schemas.microsoft.com/office/drawing/2014/chartex" xmlns:cx1="http://schemas.microsoft.com/office/drawing/2015/9/8/chartex" xmlns:cx2="http://schemas.microsoft.com/office/drawing/2015/10/21/chartex" xmlns:cx3="http://schemas.microsoft.com/office/drawing/2016/5/9/chartex" xmlns:cx4="http://schemas.microsoft.com/office/drawing/2016/5/10/chartex" xmlns:cx5="http://schemas.microsoft.com/office/drawing/2016/5/11/chartex" xmlns:cx6="http://schemas.microsoft.com/office/drawing/2016/5/12/chartex" xmlns:cx7="http://schemas.microsoft.com/office/drawing/2016/5/13/chartex" xmlns:cx8="http://schemas.microsoft.com/office/drawing/2016/5/14/chartex" xmlns:mc="http://schemas.openxmlformats.org/markup-compatibility/2006" xmlns:aink="http://schemas.microsoft.com/office/drawing/2016/ink" xmlns:am3d="http://schemas.microsoft.com/office/drawing/2017/model3d" xmlns:o="urn:schemas-microsoft-com:office:office" xmlns:r="http://schemas.openxmlformats.org/officeDocument/2006/relationships" xmlns:m="http://schemas.openxmlformats.org/officeDocument/2006/math" xmlns:v="urn:schemas-microsoft-com:vml" xmlns:wp14="http://schemas.microsoft.com/office/word/2010/wordprocessingDrawing" xmlns:wp="http://schemas.openxmlformats.org/drawingml/2006/wordprocessingDrawing" xmlns:w10="urn:schemas-microsoft-com:office:word" xmlns:w="http://schemas.openxmlformats.org/wordprocessingml/2006/main" xmlns:w14="http://schemas.microsoft.com/office/word/2010/wordml" xmlns:w15="http://schemas.microsoft.com/office/word/2012/wordml" xmlns:w16cex="http://schemas.microsoft.com/office/word/2018/wordml/cex" xmlns:w16cid="http://schemas.microsoft.com/office/word/2016/wordml/cid" xmlns:w16="http://schemas.microsoft.com/office/word/2018/wordml" xmlns:w16sdtdh="http://schemas.microsoft.com/office/word/2020/wordml/sdtdatahash" xmlns:w16se="http://schemas.microsoft.com/office/word/2015/wordml/symex" xmlns:wpg="http://schemas.microsoft.com/office/word/2010/wordprocessingGroup" xmlns:wpi="http://schemas.microsoft.com/office/word/2010/wordprocessingInk" xmlns:wne="http://schemas.microsoft.com/office/word/2006/wordml" xmlns:wps="http://schemas.microsoft.com/office/word/2010/wordprocessingShape" mc:Ignorable="w14 w15 w16se w16cid w16 w16cex w16sdtdh wp14">
+<w:numbering xmlns:wpc="http://schemas.microsoft.com/office/word/2010/wordprocessingCanvas" xmlns:cx="http://schemas.microsoft.com/office/drawing/2014/chartex" xmlns:cx1="http://schemas.microsoft.com/office/drawing/2015/9/8/chartex" xmlns:cx2="http://schemas.microsoft.com/office/drawing/2015/10/21/chartex" xmlns:cx3="http://schemas.microsoft.com/office/drawing/2016/5/9/chartex" xmlns:cx4="http://schemas.microsoft.com/office/drawing/2016/5/10/chartex" xmlns:cx5="http://schemas.microsoft.com/office/drawing/2016/5/11/chartex" xmlns:cx6="http://schemas.microsoft.com/office/drawing/2016/5/12/chartex" xmlns:cx7="http://schemas.microsoft.com/office/drawing/2016/5/13/chartex" xmlns:cx8="http://schemas.microsoft.com/office/drawing/2016/5/14/chartex" xmlns:mc="http://schemas.openxmlformats.org/markup-compatibility/2006" xmlns:aink="http://schemas.microsoft.com/office/drawing/2016/ink" xmlns:am3d="http://schemas.microsoft.com/office/drawing/2017/model3d" xmlns:o="urn:schemas-microsoft-com:office:office" xmlns:r="http://schemas.openxmlformats.org/officeDocument/2006/relationships" xmlns:m="http://schemas.openxmlformats.org/officeDocument/2006/math" xmlns:v="urn:schemas-microsoft-com:vml" xmlns:wp14="http://schemas.microsoft.com/office/word/2010/wordprocessingDrawing" xmlns:wp="http://schemas.openxmlformats.org/drawingml/2006/wordprocessingDrawing" xmlns:w10="urn:schemas-microsoft-com:office:word" xmlns:w="http://schemas.openxmlformats.org/wordprocessingml/2006/main" xmlns:w14="http://schemas.microsoft.com/office/word/2010/wordml" xmlns:w15="http://schemas.microsoft.com/office/word/2012/wordml" xmlns:w16cex="http://schemas.microsoft.com/office/word/2018/wordml/cex" xmlns:w16cid="http://schemas.microsoft.com/office/word/2016/wordml/cid" xmlns:w16="http://schemas.microsoft.com/office/word/2018/wordml" xmlns:w16se="http://schemas.microsoft.com/office/word/2015/wordml/symex" xmlns:wpg="http://schemas.microsoft.com/office/word/2010/wordprocessingGroup" xmlns:wpi="http://schemas.microsoft.com/office/word/2010/wordprocessingInk" xmlns:wne="http://schemas.microsoft.com/office/word/2006/wordml" xmlns:wps="http://schemas.microsoft.com/office/word/2010/wordprocessingShape" mc:Ignorable="w14 w15 w16se w16cid w16 w16cex wp14">
   <w:abstractNum w:abstractNumId="0" w15:restartNumberingAfterBreak="0">
     <w:nsid w:val="7568766C"/>
     <w:multiLevelType w:val="hybridMultilevel"/>
@@ -759,7 +670,7 @@
 </file>
 
 <file path=word/styles.xml><?xml version="1.0" encoding="utf-8"?>
-<w:styles xmlns:mc="http://schemas.openxmlformats.org/markup-compatibility/2006" xmlns:r="http://schemas.openxmlformats.org/officeDocument/2006/relationships" xmlns:w="http://schemas.openxmlformats.org/wordprocessingml/2006/main" xmlns:w14="http://schemas.microsoft.com/office/word/2010/wordml" xmlns:w15="http://schemas.microsoft.com/office/word/2012/wordml" xmlns:w16cex="http://schemas.microsoft.com/office/word/2018/wordml/cex" xmlns:w16cid="http://schemas.microsoft.com/office/word/2016/wordml/cid" xmlns:w16="http://schemas.microsoft.com/office/word/2018/wordml" xmlns:w16sdtdh="http://schemas.microsoft.com/office/word/2020/wordml/sdtdatahash" xmlns:w16se="http://schemas.microsoft.com/office/word/2015/wordml/symex" mc:Ignorable="w14 w15 w16se w16cid w16 w16cex w16sdtdh">
+<w:styles xmlns:mc="http://schemas.openxmlformats.org/markup-compatibility/2006" xmlns:r="http://schemas.openxmlformats.org/officeDocument/2006/relationships" xmlns:w="http://schemas.openxmlformats.org/wordprocessingml/2006/main" xmlns:w14="http://schemas.microsoft.com/office/word/2010/wordml" xmlns:w15="http://schemas.microsoft.com/office/word/2012/wordml" xmlns:w16cex="http://schemas.microsoft.com/office/word/2018/wordml/cex" xmlns:w16cid="http://schemas.microsoft.com/office/word/2016/wordml/cid" xmlns:w16="http://schemas.microsoft.com/office/word/2018/wordml" xmlns:w16se="http://schemas.microsoft.com/office/word/2015/wordml/symex" mc:Ignorable="w14 w15 w16se w16cid w16 w16cex">
   <w:docDefaults>
     <w:rPrDefault>
       <w:rPr>

</xml_diff>

<commit_message>
update methods doc to include M2
</commit_message>
<xml_diff>
--- a/wdfw/Methods text for mapping Washington Dungeness crab vertical lines using logbook data.docx
+++ b/wdfw/Methods text for mapping Washington Dungeness crab vertical lines using logbook data.docx
@@ -1,6 +1,6 @@
 
 <file path=word/document.xml><?xml version="1.0" encoding="utf-8"?>
-<w:document xmlns:wpc="http://schemas.microsoft.com/office/word/2010/wordprocessingCanvas" xmlns:cx="http://schemas.microsoft.com/office/drawing/2014/chartex" xmlns:cx1="http://schemas.microsoft.com/office/drawing/2015/9/8/chartex" xmlns:cx2="http://schemas.microsoft.com/office/drawing/2015/10/21/chartex" xmlns:cx3="http://schemas.microsoft.com/office/drawing/2016/5/9/chartex" xmlns:cx4="http://schemas.microsoft.com/office/drawing/2016/5/10/chartex" xmlns:cx5="http://schemas.microsoft.com/office/drawing/2016/5/11/chartex" xmlns:cx6="http://schemas.microsoft.com/office/drawing/2016/5/12/chartex" xmlns:cx7="http://schemas.microsoft.com/office/drawing/2016/5/13/chartex" xmlns:cx8="http://schemas.microsoft.com/office/drawing/2016/5/14/chartex" xmlns:mc="http://schemas.openxmlformats.org/markup-compatibility/2006" xmlns:aink="http://schemas.microsoft.com/office/drawing/2016/ink" xmlns:am3d="http://schemas.microsoft.com/office/drawing/2017/model3d" xmlns:o="urn:schemas-microsoft-com:office:office" xmlns:r="http://schemas.openxmlformats.org/officeDocument/2006/relationships" xmlns:m="http://schemas.openxmlformats.org/officeDocument/2006/math" xmlns:v="urn:schemas-microsoft-com:vml" xmlns:wp14="http://schemas.microsoft.com/office/word/2010/wordprocessingDrawing" xmlns:wp="http://schemas.openxmlformats.org/drawingml/2006/wordprocessingDrawing" xmlns:w10="urn:schemas-microsoft-com:office:word" xmlns:w="http://schemas.openxmlformats.org/wordprocessingml/2006/main" xmlns:w14="http://schemas.microsoft.com/office/word/2010/wordml" xmlns:w15="http://schemas.microsoft.com/office/word/2012/wordml" xmlns:w16cex="http://schemas.microsoft.com/office/word/2018/wordml/cex" xmlns:w16cid="http://schemas.microsoft.com/office/word/2016/wordml/cid" xmlns:w16="http://schemas.microsoft.com/office/word/2018/wordml" xmlns:w16se="http://schemas.microsoft.com/office/word/2015/wordml/symex" xmlns:wpg="http://schemas.microsoft.com/office/word/2010/wordprocessingGroup" xmlns:wpi="http://schemas.microsoft.com/office/word/2010/wordprocessingInk" xmlns:wne="http://schemas.microsoft.com/office/word/2006/wordml" xmlns:wps="http://schemas.microsoft.com/office/word/2010/wordprocessingShape" mc:Ignorable="w14 w15 w16se w16cid w16 w16cex wp14">
+<w:document xmlns:wpc="http://schemas.microsoft.com/office/word/2010/wordprocessingCanvas" xmlns:cx="http://schemas.microsoft.com/office/drawing/2014/chartex" xmlns:cx1="http://schemas.microsoft.com/office/drawing/2015/9/8/chartex" xmlns:cx2="http://schemas.microsoft.com/office/drawing/2015/10/21/chartex" xmlns:cx3="http://schemas.microsoft.com/office/drawing/2016/5/9/chartex" xmlns:cx4="http://schemas.microsoft.com/office/drawing/2016/5/10/chartex" xmlns:cx5="http://schemas.microsoft.com/office/drawing/2016/5/11/chartex" xmlns:cx6="http://schemas.microsoft.com/office/drawing/2016/5/12/chartex" xmlns:cx7="http://schemas.microsoft.com/office/drawing/2016/5/13/chartex" xmlns:cx8="http://schemas.microsoft.com/office/drawing/2016/5/14/chartex" xmlns:mc="http://schemas.openxmlformats.org/markup-compatibility/2006" xmlns:aink="http://schemas.microsoft.com/office/drawing/2016/ink" xmlns:am3d="http://schemas.microsoft.com/office/drawing/2017/model3d" xmlns:o="urn:schemas-microsoft-com:office:office" xmlns:r="http://schemas.openxmlformats.org/officeDocument/2006/relationships" xmlns:m="http://schemas.openxmlformats.org/officeDocument/2006/math" xmlns:v="urn:schemas-microsoft-com:vml" xmlns:wp14="http://schemas.microsoft.com/office/word/2010/wordprocessingDrawing" xmlns:wp="http://schemas.openxmlformats.org/drawingml/2006/wordprocessingDrawing" xmlns:w10="urn:schemas-microsoft-com:office:word" xmlns:w="http://schemas.openxmlformats.org/wordprocessingml/2006/main" xmlns:w14="http://schemas.microsoft.com/office/word/2010/wordml" xmlns:w15="http://schemas.microsoft.com/office/word/2012/wordml" xmlns:w16cex="http://schemas.microsoft.com/office/word/2018/wordml/cex" xmlns:w16cid="http://schemas.microsoft.com/office/word/2016/wordml/cid" xmlns:w16="http://schemas.microsoft.com/office/word/2018/wordml" xmlns:w16sdtdh="http://schemas.microsoft.com/office/word/2020/wordml/sdtdatahash" xmlns:w16se="http://schemas.microsoft.com/office/word/2015/wordml/symex" xmlns:wpg="http://schemas.microsoft.com/office/word/2010/wordprocessingGroup" xmlns:wpi="http://schemas.microsoft.com/office/word/2010/wordprocessingInk" xmlns:wne="http://schemas.microsoft.com/office/word/2006/wordml" xmlns:wps="http://schemas.microsoft.com/office/word/2010/wordprocessingShape" mc:Ignorable="w14 w15 w16se w16cid w16 w16cex w16sdtdh wp14">
   <w:body>
     <w:p>
       <w:r>
@@ -263,10 +263,7 @@
         <w:t xml:space="preserve"> </w:t>
       </w:r>
       <w:r>
-        <w:t xml:space="preserve">that followed the third and final step (see below and </w:t>
-      </w:r>
-      <w:r>
-        <w:t>Feist et al. 2021)</w:t>
+        <w:t>that followed the third and final step (see below and Feist et al. 2021)</w:t>
       </w:r>
       <w:r>
         <w:t xml:space="preserve">. </w:t>
@@ -306,227 +303,207 @@
       <w:pPr>
         <w:ind w:firstLine="360"/>
       </w:pPr>
-      <w:r>
-        <w:t xml:space="preserve">In the third and final step, we </w:t>
-      </w:r>
-      <w:r>
-        <w:t xml:space="preserve">calculated the </w:t>
-      </w:r>
-      <w:r>
-        <w:t xml:space="preserve">time-averaged </w:t>
-      </w:r>
-      <w:r>
-        <w:t>density</w:t>
-      </w:r>
-      <w:r>
-        <w:t xml:space="preserve"> of </w:t>
-      </w:r>
-      <w:r>
-        <w:t xml:space="preserve">pots </w:t>
-      </w:r>
-      <w:r>
-        <w:t xml:space="preserve">in each </w:t>
-      </w:r>
-      <w:r>
-        <w:t xml:space="preserve">5 x 5km </w:t>
-      </w:r>
-      <w:r>
-        <w:t>grid</w:t>
+    </w:p>
+    <w:p>
+      <w:r>
+        <w:t>In the third and final step, we calculated the density of pots in each 5 x 5km grid cell during each 15-d interval, using one of two assumptions/adjustment methods.</w:t>
+      </w:r>
+    </w:p>
+    <w:p>
+      <w:pPr>
+        <w:ind w:firstLine="360"/>
+      </w:pPr>
+      <w:r>
+        <w:t xml:space="preserve">The simplest approach to estimating pot density would be to sum the total number of pots in each grid cell across all sets, vessels, and days during each interval. However, because fishery participants are not required to report the moving or removal of </w:t>
+      </w:r>
+      <w:proofErr w:type="gramStart"/>
+      <w:r>
+        <w:t>pots, and</w:t>
+      </w:r>
+      <w:proofErr w:type="gramEnd"/>
+      <w:r>
+        <w:t xml:space="preserve"> pots themselves are not individually-identifiable or labelled in the logbooks, this simple summation could lead to double-counting of pots (e.g., of pots that were set at the beginning of the interval, retrieved to obtain catch, and then replaced in the same or different location). </w:t>
+      </w:r>
+    </w:p>
+    <w:p>
+      <w:pPr>
+        <w:ind w:firstLine="284"/>
+      </w:pPr>
+      <w:r>
+        <w:t xml:space="preserve">For method 1 (M1), to adjust for double-counting, we first averaged the number of pots set in each grid cell by each vessel during each 15-d interval, and then summed these mean pot counts across all vessels to obtain our final estimated number of pots per grid cell. We then divided this total pot count by the area of the grid cell, to </w:t>
+      </w:r>
+      <w:r>
+        <w:t>get trap density per km2.</w:t>
+      </w:r>
+      <w:r>
+        <w:t xml:space="preserve"> We recognize that this approach could either over- or under- estimate pot density. Because it assumes that each set provides an independent estimate of the number of pots in a cell during the entire interval, this approach could overestimate pot density if pots from a set early in the interval were removed for the remainder of the interval. Because there is no requirement to </w:t>
+      </w:r>
+      <w:r>
+        <w:t>submit a logbook</w:t>
       </w:r>
       <w:r>
         <w:t xml:space="preserve"> </w:t>
       </w:r>
       <w:r>
-        <w:t>cell during each 15-d interval</w:t>
-      </w:r>
-      <w:r>
-        <w:t>.</w:t>
-      </w:r>
-      <w:r>
-        <w:t xml:space="preserve"> The simplest approach</w:t>
-      </w:r>
-      <w:r>
-        <w:t xml:space="preserve"> to estimating </w:t>
-      </w:r>
-      <w:r>
-        <w:t xml:space="preserve">pot </w:t>
-      </w:r>
-      <w:r>
-        <w:t>density</w:t>
-      </w:r>
-      <w:r>
-        <w:t xml:space="preserve"> would be to sum the total number of </w:t>
-      </w:r>
-      <w:r>
-        <w:t xml:space="preserve">pots </w:t>
-      </w:r>
-      <w:r>
-        <w:t xml:space="preserve">in each grid cell across all sets, vessels, and days </w:t>
-      </w:r>
-      <w:r>
-        <w:t xml:space="preserve">during </w:t>
-      </w:r>
-      <w:r>
-        <w:t xml:space="preserve">each interval. However, because fishery participants are not required to </w:t>
-      </w:r>
-      <w:r>
-        <w:t xml:space="preserve">report the moving or removal of </w:t>
-      </w:r>
-      <w:r>
-        <w:t>pots</w:t>
-      </w:r>
-      <w:r>
-        <w:t>,</w:t>
-      </w:r>
-      <w:r>
-        <w:t xml:space="preserve"> and </w:t>
-      </w:r>
-      <w:r>
-        <w:t>pots</w:t>
-      </w:r>
+        <w:t>when no crab is caught for an entire trip (i.e., no fish ticket</w:t>
+      </w:r>
+      <w:r>
+        <w:t xml:space="preserve"> is submitted</w:t>
+      </w:r>
+      <w:r>
+        <w:t xml:space="preserve">; </w:t>
+      </w:r>
+      <w:hyperlink r:id="rId5" w:history="1">
+        <w:r>
+          <w:rPr>
+            <w:rStyle w:val="Hyperlink"/>
+          </w:rPr>
+          <w:t>https://apps.leg.wa.gov/WAC/default.aspx?cite=220-340-460</w:t>
+        </w:r>
+      </w:hyperlink>
+      <w:r>
+        <w:t xml:space="preserve">), this approach could also </w:t>
+      </w:r>
+      <w:r>
+        <w:lastRenderedPageBreak/>
+        <w:t>underestimate pot density. However, we felt that the time-averaged pot density approach we employed is a reasonable approach given the limitations inherent to the data.</w:t>
+      </w:r>
+    </w:p>
+    <w:p>
+      <w:pPr>
+        <w:ind w:firstLine="284"/>
+      </w:pPr>
+      <w:r>
+        <w:t xml:space="preserve">For method 2 (M2) after simulating pots and joining them to the 5 x 5km grid, we incorporated information on each vessel’s pot limit, as per their Washington State fishing </w:t>
+      </w:r>
+      <w:r>
+        <w:t>license</w:t>
+      </w:r>
+      <w:r>
+        <w:t xml:space="preserve">. There are two license categories, that allow the holder to fish either 300 pots, or 500 pots. Using the license information, we </w:t>
+      </w:r>
+      <w:r>
+        <w:t>appl</w:t>
+      </w:r>
+      <w:r>
+        <w:t>ied a</w:t>
+      </w:r>
+      <w:r>
+        <w:t xml:space="preserve"> weighting </w:t>
+      </w:r>
+      <w:r>
+        <w:t xml:space="preserve">to each simulated pot </w:t>
+      </w:r>
+      <w:r>
+        <w:t>based on</w:t>
+      </w:r>
+      <w:r>
+        <w:t xml:space="preserve"> that vessel’s</w:t>
+      </w:r>
+      <w:r>
+        <w:t xml:space="preserve"> permitted max pot number</w:t>
+      </w:r>
+      <w:r>
+        <w:t xml:space="preserve">, working in 15-d intervals. The assumption is that in a 15-d interval, a fisherman will fish their allotted pot limit (WDFW, pers. comm.). We </w:t>
+      </w:r>
+      <w:r>
+        <w:t>count</w:t>
+      </w:r>
+      <w:r>
+        <w:t>ed</w:t>
+      </w:r>
+      <w:r>
+        <w:t xml:space="preserve"> up </w:t>
+      </w:r>
+      <w:r>
+        <w:t xml:space="preserve">simulated </w:t>
+      </w:r>
+      <w:r>
+        <w:t xml:space="preserve">traps for </w:t>
+      </w:r>
+      <w:r>
+        <w:t xml:space="preserve">each </w:t>
+      </w:r>
+      <w:r>
+        <w:t xml:space="preserve">vessel in </w:t>
+      </w:r>
+      <w:r>
+        <w:t xml:space="preserve">a 15-d </w:t>
+      </w:r>
+      <w:proofErr w:type="gramStart"/>
+      <w:r>
+        <w:t>interval, and</w:t>
+      </w:r>
+      <w:proofErr w:type="gramEnd"/>
       <w:r>
         <w:t xml:space="preserve"> </w:t>
       </w:r>
       <w:r>
-        <w:t>themselves are not individually-identifiable or labeled</w:t>
-      </w:r>
-      <w:r>
-        <w:t xml:space="preserve"> in the l</w:t>
-      </w:r>
-      <w:r>
-        <w:t>ogbooks</w:t>
-      </w:r>
-      <w:r>
-        <w:t xml:space="preserve">, this simple summation could lead to double-counting of </w:t>
-      </w:r>
-      <w:r>
-        <w:t xml:space="preserve">pots </w:t>
-      </w:r>
-      <w:r>
-        <w:t xml:space="preserve">(e.g., </w:t>
-      </w:r>
-      <w:r>
-        <w:t xml:space="preserve">of </w:t>
-      </w:r>
-      <w:r>
-        <w:t xml:space="preserve">pots </w:t>
-      </w:r>
-      <w:r>
-        <w:t>that were set at the beginning of the interval, retrieved to obtain catch, and then replaced in the same or different location).</w:t>
-      </w:r>
-      <w:r>
-        <w:t xml:space="preserve"> </w:t>
-      </w:r>
-      <w:r>
-        <w:t xml:space="preserve">To avoid double-counting, we </w:t>
-      </w:r>
-      <w:r>
-        <w:t xml:space="preserve">first </w:t>
-      </w:r>
-      <w:r>
-        <w:t>averaged</w:t>
-      </w:r>
-      <w:r>
-        <w:t xml:space="preserve"> the number of </w:t>
-      </w:r>
-      <w:r>
-        <w:t xml:space="preserve">pots </w:t>
-      </w:r>
-      <w:r>
-        <w:t xml:space="preserve">set in each grid cell by each vessel </w:t>
-      </w:r>
-      <w:r>
-        <w:t>during each interval</w:t>
-      </w:r>
-      <w:r>
-        <w:t xml:space="preserve">, and then summed these mean </w:t>
-      </w:r>
-      <w:r>
-        <w:t xml:space="preserve">pot </w:t>
-      </w:r>
-      <w:r>
-        <w:t>densities across all vessels</w:t>
-      </w:r>
-      <w:r>
-        <w:t xml:space="preserve"> to obtain our final estimate of </w:t>
-      </w:r>
-      <w:r>
-        <w:t>pot</w:t>
-      </w:r>
-      <w:r>
-        <w:t xml:space="preserve"> density per grid cell</w:t>
-      </w:r>
-      <w:r>
-        <w:t>. We recognize that this approach could either over- or under-</w:t>
-      </w:r>
-      <w:r>
-        <w:t xml:space="preserve"> </w:t>
-      </w:r>
-      <w:r>
-        <w:t xml:space="preserve">estimate </w:t>
-      </w:r>
-      <w:r>
-        <w:t xml:space="preserve">pot </w:t>
-      </w:r>
-      <w:r>
-        <w:t xml:space="preserve">density. Because it assumes that </w:t>
-      </w:r>
-      <w:r>
-        <w:t xml:space="preserve">each set provides an independent estimate of the number of </w:t>
-      </w:r>
-      <w:r>
-        <w:t xml:space="preserve">pots </w:t>
-      </w:r>
-      <w:r>
-        <w:t xml:space="preserve">in a cell </w:t>
-      </w:r>
-      <w:r>
-        <w:t xml:space="preserve">during </w:t>
-      </w:r>
-      <w:r>
-        <w:t>the entire</w:t>
-      </w:r>
-      <w:r>
-        <w:t xml:space="preserve"> interval, </w:t>
-      </w:r>
-      <w:r>
-        <w:t>this approach</w:t>
-      </w:r>
-      <w:r>
-        <w:t xml:space="preserve"> could overestimate </w:t>
-      </w:r>
-      <w:r>
-        <w:t xml:space="preserve">pot </w:t>
-      </w:r>
-      <w:r>
-        <w:t xml:space="preserve">density if </w:t>
-      </w:r>
-      <w:r>
-        <w:t xml:space="preserve">pots </w:t>
-      </w:r>
-      <w:r>
-        <w:t xml:space="preserve">from a set early in the interval were removed for the remainder of the interval. Because there is no requirement to report sets that do not obtain catch, </w:t>
-      </w:r>
-      <w:r>
-        <w:t xml:space="preserve">this approach could also underestimate </w:t>
-      </w:r>
-      <w:r>
-        <w:t xml:space="preserve">pot </w:t>
-      </w:r>
-      <w:r>
-        <w:t xml:space="preserve">density. However, we felt that the time-averaged </w:t>
-      </w:r>
-      <w:r>
-        <w:t xml:space="preserve">pot </w:t>
-      </w:r>
-      <w:r>
-        <w:t>density approach we employed was the best given the limitations inherent to the data.</w:t>
+        <w:t>divide</w:t>
+      </w:r>
+      <w:r>
+        <w:t>d their</w:t>
+      </w:r>
+      <w:r>
+        <w:t xml:space="preserve"> pot limit by </w:t>
+      </w:r>
+      <w:r>
+        <w:t xml:space="preserve">this summed </w:t>
+      </w:r>
+      <w:r>
+        <w:t>number of</w:t>
+      </w:r>
+      <w:r>
+        <w:t xml:space="preserve"> simulated</w:t>
+      </w:r>
+      <w:r>
+        <w:t xml:space="preserve"> traps</w:t>
+      </w:r>
+      <w:r>
+        <w:t xml:space="preserve">. Using this </w:t>
+      </w:r>
+      <w:proofErr w:type="gramStart"/>
+      <w:r>
+        <w:t>method</w:t>
+      </w:r>
+      <w:proofErr w:type="gramEnd"/>
+      <w:r>
+        <w:t xml:space="preserve"> we </w:t>
+      </w:r>
+      <w:r>
+        <w:t>up-weight traps</w:t>
+      </w:r>
+      <w:r>
+        <w:t xml:space="preserve"> when the number of simulated traps is less that the vessel’s pot limit,</w:t>
+      </w:r>
+      <w:r>
+        <w:t xml:space="preserve"> and down</w:t>
+      </w:r>
+      <w:r>
+        <w:t>-</w:t>
+      </w:r>
+      <w:r>
+        <w:t xml:space="preserve">weight traps </w:t>
+      </w:r>
+      <w:r>
+        <w:t xml:space="preserve">when the number of simulated traps is more than the vessel’s pot limit. In effect, summing the weighted number of simulated traps for any vessel in a 15-day period will always equal their allowed max pot limit. </w:t>
+      </w:r>
+      <w:proofErr w:type="gramStart"/>
+      <w:r>
+        <w:t>Similar to</w:t>
+      </w:r>
+      <w:proofErr w:type="gramEnd"/>
+      <w:r>
+        <w:t xml:space="preserve"> M1, we recognize that this approach could either over- or under- estimate pot density, as fishermen may not always fish their allotted pot limit.</w:t>
       </w:r>
     </w:p>
-    <w:p/>
     <w:p>
-      <w:r>
-        <w:lastRenderedPageBreak/>
+      <w:pPr>
+        <w:ind w:firstLine="284"/>
+      </w:pPr>
+    </w:p>
+    <w:p>
+      <w:r>
         <w:t xml:space="preserve">Feist, B.E., Samhouri, J.F., Forney, K.A. &amp; </w:t>
       </w:r>
       <w:proofErr w:type="spellStart"/>
@@ -549,7 +526,7 @@
 </file>
 
 <file path=word/numbering.xml><?xml version="1.0" encoding="utf-8"?>
-<w:numbering xmlns:wpc="http://schemas.microsoft.com/office/word/2010/wordprocessingCanvas" xmlns:cx="http://schemas.microsoft.com/office/drawing/2014/chartex" xmlns:cx1="http://schemas.microsoft.com/office/drawing/2015/9/8/chartex" xmlns:cx2="http://schemas.microsoft.com/office/drawing/2015/10/21/chartex" xmlns:cx3="http://schemas.microsoft.com/office/drawing/2016/5/9/chartex" xmlns:cx4="http://schemas.microsoft.com/office/drawing/2016/5/10/chartex" xmlns:cx5="http://schemas.microsoft.com/office/drawing/2016/5/11/chartex" xmlns:cx6="http://schemas.microsoft.com/office/drawing/2016/5/12/chartex" xmlns:cx7="http://schemas.microsoft.com/office/drawing/2016/5/13/chartex" xmlns:cx8="http://schemas.microsoft.com/office/drawing/2016/5/14/chartex" xmlns:mc="http://schemas.openxmlformats.org/markup-compatibility/2006" xmlns:aink="http://schemas.microsoft.com/office/drawing/2016/ink" xmlns:am3d="http://schemas.microsoft.com/office/drawing/2017/model3d" xmlns:o="urn:schemas-microsoft-com:office:office" xmlns:r="http://schemas.openxmlformats.org/officeDocument/2006/relationships" xmlns:m="http://schemas.openxmlformats.org/officeDocument/2006/math" xmlns:v="urn:schemas-microsoft-com:vml" xmlns:wp14="http://schemas.microsoft.com/office/word/2010/wordprocessingDrawing" xmlns:wp="http://schemas.openxmlformats.org/drawingml/2006/wordprocessingDrawing" xmlns:w10="urn:schemas-microsoft-com:office:word" xmlns:w="http://schemas.openxmlformats.org/wordprocessingml/2006/main" xmlns:w14="http://schemas.microsoft.com/office/word/2010/wordml" xmlns:w15="http://schemas.microsoft.com/office/word/2012/wordml" xmlns:w16cex="http://schemas.microsoft.com/office/word/2018/wordml/cex" xmlns:w16cid="http://schemas.microsoft.com/office/word/2016/wordml/cid" xmlns:w16="http://schemas.microsoft.com/office/word/2018/wordml" xmlns:w16se="http://schemas.microsoft.com/office/word/2015/wordml/symex" xmlns:wpg="http://schemas.microsoft.com/office/word/2010/wordprocessingGroup" xmlns:wpi="http://schemas.microsoft.com/office/word/2010/wordprocessingInk" xmlns:wne="http://schemas.microsoft.com/office/word/2006/wordml" xmlns:wps="http://schemas.microsoft.com/office/word/2010/wordprocessingShape" mc:Ignorable="w14 w15 w16se w16cid w16 w16cex wp14">
+<w:numbering xmlns:wpc="http://schemas.microsoft.com/office/word/2010/wordprocessingCanvas" xmlns:cx="http://schemas.microsoft.com/office/drawing/2014/chartex" xmlns:cx1="http://schemas.microsoft.com/office/drawing/2015/9/8/chartex" xmlns:cx2="http://schemas.microsoft.com/office/drawing/2015/10/21/chartex" xmlns:cx3="http://schemas.microsoft.com/office/drawing/2016/5/9/chartex" xmlns:cx4="http://schemas.microsoft.com/office/drawing/2016/5/10/chartex" xmlns:cx5="http://schemas.microsoft.com/office/drawing/2016/5/11/chartex" xmlns:cx6="http://schemas.microsoft.com/office/drawing/2016/5/12/chartex" xmlns:cx7="http://schemas.microsoft.com/office/drawing/2016/5/13/chartex" xmlns:cx8="http://schemas.microsoft.com/office/drawing/2016/5/14/chartex" xmlns:mc="http://schemas.openxmlformats.org/markup-compatibility/2006" xmlns:aink="http://schemas.microsoft.com/office/drawing/2016/ink" xmlns:am3d="http://schemas.microsoft.com/office/drawing/2017/model3d" xmlns:o="urn:schemas-microsoft-com:office:office" xmlns:r="http://schemas.openxmlformats.org/officeDocument/2006/relationships" xmlns:m="http://schemas.openxmlformats.org/officeDocument/2006/math" xmlns:v="urn:schemas-microsoft-com:vml" xmlns:wp14="http://schemas.microsoft.com/office/word/2010/wordprocessingDrawing" xmlns:wp="http://schemas.openxmlformats.org/drawingml/2006/wordprocessingDrawing" xmlns:w10="urn:schemas-microsoft-com:office:word" xmlns:w="http://schemas.openxmlformats.org/wordprocessingml/2006/main" xmlns:w14="http://schemas.microsoft.com/office/word/2010/wordml" xmlns:w15="http://schemas.microsoft.com/office/word/2012/wordml" xmlns:w16cex="http://schemas.microsoft.com/office/word/2018/wordml/cex" xmlns:w16cid="http://schemas.microsoft.com/office/word/2016/wordml/cid" xmlns:w16="http://schemas.microsoft.com/office/word/2018/wordml" xmlns:w16sdtdh="http://schemas.microsoft.com/office/word/2020/wordml/sdtdatahash" xmlns:w16se="http://schemas.microsoft.com/office/word/2015/wordml/symex" xmlns:wpg="http://schemas.microsoft.com/office/word/2010/wordprocessingGroup" xmlns:wpi="http://schemas.microsoft.com/office/word/2010/wordprocessingInk" xmlns:wne="http://schemas.microsoft.com/office/word/2006/wordml" xmlns:wps="http://schemas.microsoft.com/office/word/2010/wordprocessingShape" mc:Ignorable="w14 w15 w16se w16cid w16 w16cex w16sdtdh wp14">
   <w:abstractNum w:abstractNumId="0" w15:restartNumberingAfterBreak="0">
     <w:nsid w:val="7568766C"/>
     <w:multiLevelType w:val="hybridMultilevel"/>
@@ -670,7 +647,7 @@
 </file>
 
 <file path=word/styles.xml><?xml version="1.0" encoding="utf-8"?>
-<w:styles xmlns:mc="http://schemas.openxmlformats.org/markup-compatibility/2006" xmlns:r="http://schemas.openxmlformats.org/officeDocument/2006/relationships" xmlns:w="http://schemas.openxmlformats.org/wordprocessingml/2006/main" xmlns:w14="http://schemas.microsoft.com/office/word/2010/wordml" xmlns:w15="http://schemas.microsoft.com/office/word/2012/wordml" xmlns:w16cex="http://schemas.microsoft.com/office/word/2018/wordml/cex" xmlns:w16cid="http://schemas.microsoft.com/office/word/2016/wordml/cid" xmlns:w16="http://schemas.microsoft.com/office/word/2018/wordml" xmlns:w16se="http://schemas.microsoft.com/office/word/2015/wordml/symex" mc:Ignorable="w14 w15 w16se w16cid w16 w16cex">
+<w:styles xmlns:mc="http://schemas.openxmlformats.org/markup-compatibility/2006" xmlns:r="http://schemas.openxmlformats.org/officeDocument/2006/relationships" xmlns:w="http://schemas.openxmlformats.org/wordprocessingml/2006/main" xmlns:w14="http://schemas.microsoft.com/office/word/2010/wordml" xmlns:w15="http://schemas.microsoft.com/office/word/2012/wordml" xmlns:w16cex="http://schemas.microsoft.com/office/word/2018/wordml/cex" xmlns:w16cid="http://schemas.microsoft.com/office/word/2016/wordml/cid" xmlns:w16="http://schemas.microsoft.com/office/word/2018/wordml" xmlns:w16sdtdh="http://schemas.microsoft.com/office/word/2020/wordml/sdtdatahash" xmlns:w16se="http://schemas.microsoft.com/office/word/2015/wordml/symex" mc:Ignorable="w14 w15 w16se w16cid w16 w16cex w16sdtdh">
   <w:docDefaults>
     <w:rPrDefault>
       <w:rPr>
@@ -1167,6 +1144,17 @@
       <w:szCs w:val="20"/>
     </w:rPr>
   </w:style>
+  <w:style w:type="character" w:styleId="Hyperlink">
+    <w:name w:val="Hyperlink"/>
+    <w:basedOn w:val="DefaultParagraphFont"/>
+    <w:uiPriority w:val="99"/>
+    <w:unhideWhenUsed/>
+    <w:rsid w:val="00884CC5"/>
+    <w:rPr>
+      <w:color w:val="0563C1" w:themeColor="hyperlink"/>
+      <w:u w:val="single"/>
+    </w:rPr>
+  </w:style>
 </w:styles>
 </file>
 

</xml_diff>

<commit_message>
edits to methods doc
</commit_message>
<xml_diff>
--- a/wdfw/Methods text for mapping Washington Dungeness crab vertical lines using logbook data.docx
+++ b/wdfw/Methods text for mapping Washington Dungeness crab vertical lines using logbook data.docx
@@ -449,8 +449,69 @@
         <w:t xml:space="preserve">weight traps </w:t>
       </w:r>
       <w:r>
-        <w:t>when the number of simulated traps is more than the vessel’s pot limit. In effect, summing the weighted number of simulated traps for any vessel in a 15-day period will always equal their allowed max pot limit. Similar to M1, we recognize that this approach could either over- or under- estimate pot density, as fishermen may not always fish their allotted pot limit.</w:t>
-      </w:r>
+        <w:t xml:space="preserve">when the number of simulated traps is more than the vessel’s pot limit. In effect, summing the weighted number of simulated traps for any vessel in a 15-day period will always equal their allowed max pot limit. </w:t>
+      </w:r>
+      <w:r>
+        <w:t>W</w:t>
+      </w:r>
+      <w:r>
+        <w:t xml:space="preserve">e recognize that this approach could </w:t>
+      </w:r>
+      <w:r>
+        <w:t>over</w:t>
+      </w:r>
+      <w:r>
+        <w:t>estimate pot densit</w:t>
+      </w:r>
+      <w:r>
+        <w:t xml:space="preserve">ies if </w:t>
+      </w:r>
+      <w:r>
+        <w:t xml:space="preserve">fishermen </w:t>
+      </w:r>
+      <w:r>
+        <w:t>do</w:t>
+      </w:r>
+      <w:r>
+        <w:t xml:space="preserve"> not </w:t>
+      </w:r>
+      <w:r>
+        <w:t>have</w:t>
+      </w:r>
+      <w:r>
+        <w:t xml:space="preserve"> their </w:t>
+      </w:r>
+      <w:r>
+        <w:t xml:space="preserve">full </w:t>
+      </w:r>
+      <w:r>
+        <w:t xml:space="preserve">allotted </w:t>
+      </w:r>
+      <w:r>
+        <w:t>number of pots in the water</w:t>
+      </w:r>
+      <w:r>
+        <w:t>.</w:t>
+      </w:r>
+      <w:r>
+        <w:t xml:space="preserve"> The case of overestimating by M2 may be more pronounced at the end of the season, when the fishery footprint is reduced to a smaller area, yet the simulated pots are still being weighted by the full pot limit of the vessels that are still active in the fishery</w:t>
+      </w:r>
+      <w:r>
+        <w:t>. It is possible that at the end of the season some fishermen may store some of their pots on land, some pots may remain in the water but are not being checked, or some pots may not yield any catch during fishing trips and are therefore not reported in the logbooks</w:t>
+      </w:r>
+      <w:r>
+        <w:t xml:space="preserve">. </w:t>
+      </w:r>
+    </w:p>
+    <w:p>
+      <w:pPr>
+        <w:ind w:firstLine="284"/>
+      </w:pPr>
+    </w:p>
+    <w:p>
+      <w:pPr>
+        <w:ind w:firstLine="284"/>
+      </w:pPr>
     </w:p>
     <w:p>
       <w:pPr>

</xml_diff>

<commit_message>
update reference in doc
</commit_message>
<xml_diff>
--- a/wdfw/Methods text for mapping Washington Dungeness crab vertical lines using logbook data.docx
+++ b/wdfw/Methods text for mapping Washington Dungeness crab vertical lines using logbook data.docx
@@ -4,8 +4,13 @@
   <w:body>
     <w:p>
       <w:r>
-        <w:t>Methods text for mapping Washington Dungeness crab vertical lines using logbook data</w:t>
-      </w:r>
+        <w:t xml:space="preserve">Methods text for mapping Washington Dungeness crab vertical lines using logbook </w:t>
+      </w:r>
+      <w:proofErr w:type="gramStart"/>
+      <w:r>
+        <w:t>data</w:t>
+      </w:r>
+      <w:proofErr w:type="gramEnd"/>
     </w:p>
     <w:p/>
     <w:p>
@@ -27,9 +32,11 @@
       <w:r>
         <w:t xml:space="preserve"> </w:t>
       </w:r>
+      <w:proofErr w:type="spellStart"/>
       <w:r>
         <w:t>spatio</w:t>
       </w:r>
+      <w:proofErr w:type="spellEnd"/>
       <w:r>
         <w:t>-</w:t>
       </w:r>
@@ -75,12 +82,14 @@
       <w:r>
         <w:t xml:space="preserve">pots </w:t>
       </w:r>
+      <w:proofErr w:type="gramStart"/>
       <w:r>
         <w:t>km</w:t>
       </w:r>
       <w:r>
         <w:t>-2</w:t>
       </w:r>
+      <w:proofErr w:type="gramEnd"/>
       <w:r>
         <w:t>).</w:t>
       </w:r>
@@ -226,7 +235,15 @@
         <w:t xml:space="preserve">overlaid the point features from all strings with </w:t>
       </w:r>
       <w:r>
-        <w:t xml:space="preserve">(i) </w:t>
+        <w:t>(</w:t>
+      </w:r>
+      <w:proofErr w:type="spellStart"/>
+      <w:r>
+        <w:t>i</w:t>
+      </w:r>
+      <w:proofErr w:type="spellEnd"/>
+      <w:r>
+        <w:t xml:space="preserve">) </w:t>
       </w:r>
       <w:r>
         <w:t>a composite bathymetry grid to assign a depth for each simulated pot</w:t>
@@ -307,7 +324,15 @@
         <w:ind w:firstLine="360"/>
       </w:pPr>
       <w:r>
-        <w:t xml:space="preserve">The simplest approach to estimating pot density would be to sum the total number of pots in each grid cell across all sets, vessels, and days during each interval. However, because fishery participants are not required to report the moving or removal of pots, and pots themselves are not individually-identifiable or labelled in the logbooks, this simple summation could lead to double-counting of pots (e.g., of pots that were set at the beginning of the interval, retrieved to obtain catch, and then replaced in the same or different location). </w:t>
+        <w:t xml:space="preserve">The simplest approach to estimating pot density would be to sum the total number of pots in each grid cell across all sets, vessels, and days during each interval. However, because fishery participants are not required to report the moving or removal of </w:t>
+      </w:r>
+      <w:proofErr w:type="gramStart"/>
+      <w:r>
+        <w:t>pots, and</w:t>
+      </w:r>
+      <w:proofErr w:type="gramEnd"/>
+      <w:r>
+        <w:t xml:space="preserve"> pots themselves are not individually-identifiable or labelled in the logbooks, this simple summation could lead to double-counting of pots (e.g., of pots that were set at the beginning of the interval, retrieved to obtain catch, and then replaced in the same or different location). </w:t>
       </w:r>
     </w:p>
     <w:p>
@@ -407,7 +432,15 @@
         <w:t xml:space="preserve">vessel in </w:t>
       </w:r>
       <w:r>
-        <w:t xml:space="preserve">a 15-d interval, and </w:t>
+        <w:t xml:space="preserve">a 15-d </w:t>
+      </w:r>
+      <w:proofErr w:type="gramStart"/>
+      <w:r>
+        <w:t>interval, and</w:t>
+      </w:r>
+      <w:proofErr w:type="gramEnd"/>
+      <w:r>
+        <w:t xml:space="preserve"> </w:t>
       </w:r>
       <w:r>
         <w:t>divide</w:t>
@@ -431,7 +464,15 @@
         <w:t xml:space="preserve"> traps</w:t>
       </w:r>
       <w:r>
-        <w:t xml:space="preserve">. Using this method we </w:t>
+        <w:t xml:space="preserve">. Using this </w:t>
+      </w:r>
+      <w:proofErr w:type="gramStart"/>
+      <w:r>
+        <w:t>method</w:t>
+      </w:r>
+      <w:proofErr w:type="gramEnd"/>
+      <w:r>
+        <w:t xml:space="preserve"> we </w:t>
       </w:r>
       <w:r>
         <w:t>up-weight traps</w:t>
@@ -520,9 +561,38 @@
     </w:p>
     <w:p>
       <w:r>
-        <w:t>Feist, B.E., Samhouri, J.F., Forney, K.A. &amp; Saez, L. (in press). Footprints of fixed gear fisheries in relation to rising whale entanglements on the U.S. West Coast. Fisheries Management and Ecology.</w:t>
+        <w:t xml:space="preserve">Feist, B.E., </w:t>
+      </w:r>
+      <w:proofErr w:type="spellStart"/>
+      <w:r>
+        <w:t>Samhouri</w:t>
+      </w:r>
+      <w:proofErr w:type="spellEnd"/>
+      <w:r>
+        <w:t xml:space="preserve">, J.F., Forney, K.A. &amp; </w:t>
+      </w:r>
+      <w:proofErr w:type="spellStart"/>
+      <w:r>
+        <w:t>Saez</w:t>
+      </w:r>
+      <w:proofErr w:type="spellEnd"/>
+      <w:r>
+        <w:t>, L. (</w:t>
+      </w:r>
+      <w:r>
+        <w:t>2021</w:t>
+      </w:r>
+      <w:r>
+        <w:t>). Footprints of fixed gear fisheries in relation to rising whale entanglements on the U.S. West Coast. Fisheries Management and Ecology</w:t>
+      </w:r>
+      <w:r>
+        <w:t>, 28(3), 283-294</w:t>
+      </w:r>
+      <w:r>
+        <w:t>.</w:t>
       </w:r>
     </w:p>
+    <w:p/>
     <w:sectPr>
       <w:pgSz w:w="12240" w:h="15840"/>
       <w:pgMar w:top="1440" w:right="1440" w:bottom="1440" w:left="1440" w:header="720" w:footer="720" w:gutter="0"/>

</xml_diff>